<commit_message>
Add updated readme and docs
</commit_message>
<xml_diff>
--- a/project/Summary of thoughts and approach for portfolio site.docx
+++ b/project/Summary of thoughts and approach for portfolio site.docx
@@ -547,11 +547,9 @@
       <w:r>
         <w:t xml:space="preserve">Let me know if there’s anything </w:t>
       </w:r>
-      <w:proofErr w:type="gramStart"/>
-      <w:r>
-        <w:t>specific</w:t>
-      </w:r>
-      <w:proofErr w:type="gramEnd"/>
+      <w:r>
+        <w:t>specific,</w:t>
+      </w:r>
       <w:r>
         <w:t xml:space="preserve"> you’d like to prioritize or elaborate on!</w:t>
       </w:r>
@@ -607,8 +605,47 @@
           <w:sz w:val="24"/>
           <w:szCs w:val="24"/>
         </w:rPr>
-        <w:t>Video Demo: [Insert Video URL Here]</w:t>
-      </w:r>
+        <w:t>Video Demo: [</w:t>
+      </w:r>
+      <w:r>
+        <w:rPr>
+          <w:rFonts w:ascii="Arial" w:hAnsi="Arial" w:cs="Arial"/>
+          <w:b/>
+          <w:bCs/>
+          <w:sz w:val="24"/>
+          <w:szCs w:val="24"/>
+        </w:rPr>
+        <w:t>cs50_final_project-bobtobey.mp4</w:t>
+      </w:r>
+      <w:r>
+        <w:rPr>
+          <w:rFonts w:ascii="Arial" w:hAnsi="Arial" w:cs="Arial"/>
+          <w:b/>
+          <w:bCs/>
+          <w:sz w:val="24"/>
+          <w:szCs w:val="24"/>
+        </w:rPr>
+        <w:t>]</w:t>
+      </w:r>
+      <w:r>
+        <w:rPr>
+          <w:rFonts w:ascii="Arial" w:hAnsi="Arial" w:cs="Arial"/>
+        </w:rPr>
+        <w:t xml:space="preserve"> </w:t>
+      </w:r>
+      <w:hyperlink r:id="rId5" w:history="1">
+        <w:r>
+          <w:rPr>
+            <w:rStyle w:val="Hyperlink"/>
+            <w:rFonts w:ascii="Arial" w:hAnsi="Arial" w:cs="Arial"/>
+            <w:b/>
+            <w:bCs/>
+            <w:sz w:val="24"/>
+            <w:szCs w:val="24"/>
+          </w:rPr>
+          <w:t>https://youtu.be/C2Bh4CzWIzE</w:t>
+        </w:r>
+      </w:hyperlink>
     </w:p>
     <w:p>
       <w:pPr>
@@ -2324,7 +2361,2233 @@
         </w:rPr>
       </w:pPr>
     </w:p>
+    <w:p>
+      <w:pPr>
+        <w:pStyle w:val="Heading1"/>
+      </w:pPr>
+      <w:r>
+        <w:t>Video Prep</w:t>
+      </w:r>
+    </w:p>
+    <w:p>
+      <w:pPr>
+        <w:rPr>
+          <w:rFonts w:ascii="Arial" w:hAnsi="Arial" w:cs="Arial"/>
+          <w:b/>
+          <w:bCs/>
+          <w:color w:val="4472C4" w:themeColor="accent1"/>
+          <w:sz w:val="28"/>
+          <w:szCs w:val="28"/>
+        </w:rPr>
+      </w:pPr>
+      <w:r>
+        <w:rPr>
+          <w:rFonts w:ascii="Arial" w:hAnsi="Arial" w:cs="Arial"/>
+          <w:b/>
+          <w:bCs/>
+          <w:color w:val="4472C4" w:themeColor="accent1"/>
+          <w:sz w:val="28"/>
+          <w:szCs w:val="28"/>
+        </w:rPr>
+        <w:t>Video Script</w:t>
+      </w:r>
+    </w:p>
+    <w:p>
+      <w:pPr>
+        <w:rPr>
+          <w:rFonts w:ascii="Arial" w:hAnsi="Arial" w:cs="Arial"/>
+        </w:rPr>
+      </w:pPr>
+      <w:r>
+        <w:rPr>
+          <w:rFonts w:ascii="Arial" w:hAnsi="Arial" w:cs="Arial"/>
+          <w:b/>
+          <w:bCs/>
+        </w:rPr>
+        <w:t xml:space="preserve">Opening </w:t>
+      </w:r>
+      <w:bookmarkStart w:id="0" w:name="_Hlk186383202"/>
+      <w:r>
+        <w:rPr>
+          <w:rFonts w:ascii="Arial" w:hAnsi="Arial" w:cs="Arial"/>
+          <w:b/>
+          <w:bCs/>
+        </w:rPr>
+        <w:t>(0:00 - 0:30 seconds)</w:t>
+      </w:r>
+      <w:bookmarkEnd w:id="0"/>
+      <w:r>
+        <w:rPr>
+          <w:rFonts w:ascii="Arial" w:hAnsi="Arial" w:cs="Arial"/>
+        </w:rPr>
+        <w:t>:</w:t>
+      </w:r>
+    </w:p>
+    <w:p>
+      <w:pPr>
+        <w:numPr>
+          <w:ilvl w:val="0"/>
+          <w:numId w:val="35"/>
+        </w:numPr>
+        <w:rPr>
+          <w:rFonts w:ascii="Arial" w:hAnsi="Arial" w:cs="Arial"/>
+        </w:rPr>
+      </w:pPr>
+      <w:r>
+        <w:rPr>
+          <w:rFonts w:ascii="Arial" w:hAnsi="Arial" w:cs="Arial"/>
+          <w:b/>
+          <w:bCs/>
+        </w:rPr>
+        <w:t>Text/Visuals</w:t>
+      </w:r>
+      <w:r>
+        <w:rPr>
+          <w:rFonts w:ascii="Arial" w:hAnsi="Arial" w:cs="Arial"/>
+        </w:rPr>
+        <w:t>: Display the following on screen:</w:t>
+      </w:r>
+      <w:r>
+        <w:rPr>
+          <w:rFonts w:ascii="Arial" w:hAnsi="Arial" w:cs="Arial"/>
+        </w:rPr>
+        <w:t xml:space="preserve"> </w:t>
+      </w:r>
+      <w:r>
+        <w:rPr>
+          <w:rFonts w:ascii="Arial" w:hAnsi="Arial" w:cs="Arial"/>
+        </w:rPr>
+        <w:t>(0:</w:t>
+      </w:r>
+      <w:r>
+        <w:rPr>
+          <w:rFonts w:ascii="Arial" w:hAnsi="Arial" w:cs="Arial"/>
+        </w:rPr>
+        <w:t>1</w:t>
+      </w:r>
+      <w:r>
+        <w:rPr>
+          <w:rFonts w:ascii="Arial" w:hAnsi="Arial" w:cs="Arial"/>
+        </w:rPr>
+        <w:t>0 seconds)</w:t>
+      </w:r>
+    </w:p>
+    <w:p>
+      <w:pPr>
+        <w:numPr>
+          <w:ilvl w:val="1"/>
+          <w:numId w:val="35"/>
+        </w:numPr>
+        <w:rPr>
+          <w:rFonts w:ascii="Arial" w:hAnsi="Arial" w:cs="Arial"/>
+        </w:rPr>
+      </w:pPr>
+      <w:r>
+        <w:rPr>
+          <w:rFonts w:ascii="Arial" w:hAnsi="Arial" w:cs="Arial"/>
+          <w:b/>
+          <w:bCs/>
+        </w:rPr>
+        <w:t>Project Title</w:t>
+      </w:r>
+      <w:r>
+        <w:rPr>
+          <w:rFonts w:ascii="Arial" w:hAnsi="Arial" w:cs="Arial"/>
+        </w:rPr>
+        <w:t xml:space="preserve">: </w:t>
+      </w:r>
+    </w:p>
+    <w:p>
+      <w:pPr>
+        <w:numPr>
+          <w:ilvl w:val="2"/>
+          <w:numId w:val="35"/>
+        </w:numPr>
+        <w:rPr>
+          <w:rFonts w:ascii="Arial" w:hAnsi="Arial" w:cs="Arial"/>
+        </w:rPr>
+      </w:pPr>
+      <w:r>
+        <w:rPr>
+          <w:rFonts w:ascii="Arial" w:hAnsi="Arial" w:cs="Arial"/>
+        </w:rPr>
+        <w:t>Blue Gorilla Studio Portfolio Website</w:t>
+      </w:r>
+    </w:p>
+    <w:p>
+      <w:pPr>
+        <w:numPr>
+          <w:ilvl w:val="1"/>
+          <w:numId w:val="35"/>
+        </w:numPr>
+        <w:tabs>
+          <w:tab w:val="num" w:pos="1440"/>
+        </w:tabs>
+        <w:rPr>
+          <w:rFonts w:ascii="Arial" w:hAnsi="Arial" w:cs="Arial"/>
+        </w:rPr>
+      </w:pPr>
+      <w:r>
+        <w:rPr>
+          <w:rFonts w:ascii="Arial" w:hAnsi="Arial" w:cs="Arial"/>
+          <w:b/>
+          <w:bCs/>
+        </w:rPr>
+        <w:t>Your Name</w:t>
+      </w:r>
+      <w:r>
+        <w:rPr>
+          <w:rFonts w:ascii="Arial" w:hAnsi="Arial" w:cs="Arial"/>
+          <w:b/>
+          <w:bCs/>
+        </w:rPr>
+        <w:t xml:space="preserve">: </w:t>
+      </w:r>
+      <w:r>
+        <w:rPr>
+          <w:rFonts w:ascii="Arial" w:hAnsi="Arial" w:cs="Arial"/>
+          <w:i/>
+          <w:iCs/>
+        </w:rPr>
+        <w:t>Bob Tobey</w:t>
+      </w:r>
+    </w:p>
+    <w:p>
+      <w:pPr>
+        <w:numPr>
+          <w:ilvl w:val="1"/>
+          <w:numId w:val="35"/>
+        </w:numPr>
+        <w:rPr>
+          <w:rFonts w:ascii="Arial" w:hAnsi="Arial" w:cs="Arial"/>
+          <w:i/>
+          <w:iCs/>
+        </w:rPr>
+      </w:pPr>
+      <w:r>
+        <w:rPr>
+          <w:rFonts w:ascii="Arial" w:hAnsi="Arial" w:cs="Arial"/>
+          <w:b/>
+          <w:bCs/>
+        </w:rPr>
+        <w:t>GitHub Username</w:t>
+      </w:r>
+      <w:r>
+        <w:rPr>
+          <w:rFonts w:ascii="Arial" w:hAnsi="Arial" w:cs="Arial"/>
+          <w:b/>
+          <w:bCs/>
+        </w:rPr>
+        <w:t xml:space="preserve">: </w:t>
+      </w:r>
+      <w:r>
+        <w:rPr>
+          <w:rFonts w:ascii="Arial" w:hAnsi="Arial" w:cs="Arial"/>
+          <w:i/>
+          <w:iCs/>
+        </w:rPr>
+        <w:t>bobtobey</w:t>
+      </w:r>
+    </w:p>
+    <w:p>
+      <w:pPr>
+        <w:numPr>
+          <w:ilvl w:val="2"/>
+          <w:numId w:val="35"/>
+        </w:numPr>
+        <w:rPr>
+          <w:rFonts w:ascii="Arial" w:hAnsi="Arial" w:cs="Arial"/>
+        </w:rPr>
+      </w:pPr>
+      <w:r>
+        <w:rPr>
+          <w:rFonts w:ascii="Arial" w:hAnsi="Arial" w:cs="Arial"/>
+        </w:rPr>
+        <w:t>github.com/bobtobey/</w:t>
+      </w:r>
+    </w:p>
+    <w:p>
+      <w:pPr>
+        <w:numPr>
+          <w:ilvl w:val="1"/>
+          <w:numId w:val="35"/>
+        </w:numPr>
+        <w:rPr>
+          <w:rFonts w:ascii="Arial" w:hAnsi="Arial" w:cs="Arial"/>
+        </w:rPr>
+      </w:pPr>
+      <w:r>
+        <w:rPr>
+          <w:rFonts w:ascii="Arial" w:hAnsi="Arial" w:cs="Arial"/>
+          <w:b/>
+          <w:bCs/>
+        </w:rPr>
+        <w:t>edX Username</w:t>
+      </w:r>
+      <w:r>
+        <w:rPr>
+          <w:rFonts w:ascii="Arial" w:hAnsi="Arial" w:cs="Arial"/>
+          <w:b/>
+          <w:bCs/>
+        </w:rPr>
+        <w:t xml:space="preserve">: </w:t>
+      </w:r>
+      <w:r>
+        <w:rPr>
+          <w:rFonts w:ascii="Arial" w:hAnsi="Arial" w:cs="Arial"/>
+          <w:i/>
+          <w:iCs/>
+        </w:rPr>
+        <w:t>bobtobey</w:t>
+      </w:r>
+    </w:p>
+    <w:p>
+      <w:pPr>
+        <w:numPr>
+          <w:ilvl w:val="2"/>
+          <w:numId w:val="35"/>
+        </w:numPr>
+        <w:rPr>
+          <w:rFonts w:ascii="Arial" w:hAnsi="Arial" w:cs="Arial"/>
+        </w:rPr>
+      </w:pPr>
+      <w:r>
+        <w:rPr>
+          <w:rFonts w:ascii="Arial" w:hAnsi="Arial" w:cs="Arial"/>
+        </w:rPr>
+        <w:t>profile.edx.org/u/bobtobey</w:t>
+      </w:r>
+    </w:p>
+    <w:p>
+      <w:pPr>
+        <w:numPr>
+          <w:ilvl w:val="1"/>
+          <w:numId w:val="35"/>
+        </w:numPr>
+        <w:tabs>
+          <w:tab w:val="num" w:pos="1440"/>
+        </w:tabs>
+        <w:rPr>
+          <w:rFonts w:ascii="Arial" w:hAnsi="Arial" w:cs="Arial"/>
+        </w:rPr>
+      </w:pPr>
+      <w:r>
+        <w:rPr>
+          <w:rFonts w:ascii="Arial" w:hAnsi="Arial" w:cs="Arial"/>
+          <w:b/>
+          <w:bCs/>
+        </w:rPr>
+        <w:t>City &amp; Country</w:t>
+      </w:r>
+      <w:r>
+        <w:rPr>
+          <w:rFonts w:ascii="Arial" w:hAnsi="Arial" w:cs="Arial"/>
+          <w:b/>
+          <w:bCs/>
+        </w:rPr>
+        <w:t xml:space="preserve">: </w:t>
+      </w:r>
+      <w:r>
+        <w:rPr>
+          <w:rFonts w:ascii="Arial" w:hAnsi="Arial" w:cs="Arial"/>
+          <w:i/>
+          <w:iCs/>
+        </w:rPr>
+        <w:t>Bloomsburg, PA, USA</w:t>
+      </w:r>
+    </w:p>
+    <w:p>
+      <w:pPr>
+        <w:numPr>
+          <w:ilvl w:val="1"/>
+          <w:numId w:val="35"/>
+        </w:numPr>
+        <w:tabs>
+          <w:tab w:val="num" w:pos="1440"/>
+        </w:tabs>
+        <w:rPr>
+          <w:rFonts w:ascii="Arial" w:hAnsi="Arial" w:cs="Arial"/>
+        </w:rPr>
+      </w:pPr>
+      <w:r>
+        <w:rPr>
+          <w:rFonts w:ascii="Arial" w:hAnsi="Arial" w:cs="Arial"/>
+          <w:b/>
+          <w:bCs/>
+        </w:rPr>
+        <w:t>Recording Date</w:t>
+      </w:r>
+      <w:r>
+        <w:rPr>
+          <w:rFonts w:ascii="Arial" w:hAnsi="Arial" w:cs="Arial"/>
+          <w:b/>
+          <w:bCs/>
+        </w:rPr>
+        <w:t xml:space="preserve">: </w:t>
+      </w:r>
+      <w:r>
+        <w:rPr>
+          <w:rFonts w:ascii="Arial" w:hAnsi="Arial" w:cs="Arial"/>
+          <w:i/>
+          <w:iCs/>
+        </w:rPr>
+        <w:t>December 2024</w:t>
+      </w:r>
+    </w:p>
+    <w:p>
+      <w:pPr>
+        <w:numPr>
+          <w:ilvl w:val="0"/>
+          <w:numId w:val="35"/>
+        </w:numPr>
+        <w:rPr>
+          <w:rFonts w:ascii="Arial" w:hAnsi="Arial" w:cs="Arial"/>
+        </w:rPr>
+      </w:pPr>
+      <w:r>
+        <w:rPr>
+          <w:rFonts w:ascii="Arial" w:hAnsi="Arial" w:cs="Arial"/>
+          <w:b/>
+          <w:bCs/>
+        </w:rPr>
+        <w:t>Voiceover (optional)</w:t>
+      </w:r>
+      <w:r>
+        <w:rPr>
+          <w:rFonts w:ascii="Arial" w:hAnsi="Arial" w:cs="Arial"/>
+        </w:rPr>
+        <w:t>: Briefly introduce yourself, your project, and its purpose.</w:t>
+      </w:r>
+    </w:p>
+    <w:p>
+      <w:pPr>
+        <w:numPr>
+          <w:ilvl w:val="1"/>
+          <w:numId w:val="35"/>
+        </w:numPr>
+        <w:rPr>
+          <w:rFonts w:ascii="Arial" w:hAnsi="Arial" w:cs="Arial"/>
+        </w:rPr>
+      </w:pPr>
+      <w:r>
+        <w:rPr>
+          <w:rFonts w:ascii="Arial" w:hAnsi="Arial" w:cs="Arial"/>
+          <w:b/>
+          <w:bCs/>
+        </w:rPr>
+        <w:t>(0:</w:t>
+      </w:r>
+      <w:r>
+        <w:rPr>
+          <w:rFonts w:ascii="Arial" w:hAnsi="Arial" w:cs="Arial"/>
+          <w:b/>
+          <w:bCs/>
+        </w:rPr>
+        <w:t>1</w:t>
+      </w:r>
+      <w:r>
+        <w:rPr>
+          <w:rFonts w:ascii="Arial" w:hAnsi="Arial" w:cs="Arial"/>
+          <w:b/>
+          <w:bCs/>
+        </w:rPr>
+        <w:t>0 - 0:</w:t>
+      </w:r>
+      <w:r>
+        <w:rPr>
+          <w:rFonts w:ascii="Arial" w:hAnsi="Arial" w:cs="Arial"/>
+          <w:b/>
+          <w:bCs/>
+        </w:rPr>
+        <w:t>47</w:t>
+      </w:r>
+      <w:r>
+        <w:rPr>
+          <w:rFonts w:ascii="Arial" w:hAnsi="Arial" w:cs="Arial"/>
+          <w:b/>
+          <w:bCs/>
+        </w:rPr>
+        <w:t xml:space="preserve"> seconds)</w:t>
+      </w:r>
+    </w:p>
+    <w:p>
+      <w:pPr>
+        <w:numPr>
+          <w:ilvl w:val="0"/>
+          <w:numId w:val="35"/>
+        </w:numPr>
+        <w:rPr>
+          <w:rFonts w:ascii="Arial" w:hAnsi="Arial" w:cs="Arial"/>
+        </w:rPr>
+      </w:pPr>
+      <w:r>
+        <w:rPr>
+          <w:rFonts w:ascii="Arial" w:hAnsi="Arial" w:cs="Arial"/>
+          <w:b/>
+          <w:bCs/>
+        </w:rPr>
+        <w:t>Script</w:t>
+      </w:r>
+      <w:r>
+        <w:rPr>
+          <w:rFonts w:ascii="Arial" w:hAnsi="Arial" w:cs="Arial"/>
+        </w:rPr>
+        <w:t>:</w:t>
+      </w:r>
+    </w:p>
+    <w:p>
+      <w:pPr>
+        <w:numPr>
+          <w:ilvl w:val="1"/>
+          <w:numId w:val="35"/>
+        </w:numPr>
+        <w:rPr>
+          <w:rFonts w:ascii="Arial" w:hAnsi="Arial" w:cs="Arial"/>
+        </w:rPr>
+      </w:pPr>
+      <w:bookmarkStart w:id="1" w:name="_Hlk186378751"/>
+      <w:r>
+        <w:rPr>
+          <w:rFonts w:ascii="Arial" w:hAnsi="Arial" w:cs="Arial"/>
+        </w:rPr>
+        <w:t>“</w:t>
+      </w:r>
+      <w:r>
+        <w:rPr>
+          <w:rFonts w:ascii="Arial" w:hAnsi="Arial" w:cs="Arial"/>
+        </w:rPr>
+        <w:t>Hello, my name is Bob Tobey, and I’m excited to share my final project for the CS50 class. The project is a portfolio web site I created to showcase my professional skills as a UX Architect. This website reflects my dedication to crafting user-friendly and visually intuitive experiences, while also serving as a promotional platform to highlight my work to potential clients and employers. Let me walk you through its features and design choices.</w:t>
+      </w:r>
+      <w:r>
+        <w:rPr>
+          <w:rFonts w:ascii="Arial" w:hAnsi="Arial" w:cs="Arial"/>
+        </w:rPr>
+        <w:t>”</w:t>
+      </w:r>
+    </w:p>
+    <w:bookmarkEnd w:id="1"/>
+    <w:p>
+      <w:pPr>
+        <w:rPr>
+          <w:rFonts w:ascii="Arial" w:hAnsi="Arial" w:cs="Arial"/>
+        </w:rPr>
+      </w:pPr>
+      <w:r>
+        <w:rPr>
+          <w:rFonts w:ascii="Arial" w:hAnsi="Arial" w:cs="Arial"/>
+        </w:rPr>
+        <w:pict w14:anchorId="764A2A83">
+          <v:rect id="_x0000_i1152" style="width:0;height:1.5pt" o:hralign="center" o:hrstd="t" o:hr="t" fillcolor="#a0a0a0" stroked="f"/>
+        </w:pict>
+      </w:r>
+    </w:p>
+    <w:p>
+      <w:pPr>
+        <w:rPr>
+          <w:rFonts w:ascii="Arial" w:hAnsi="Arial" w:cs="Arial"/>
+          <w:b/>
+          <w:bCs/>
+        </w:rPr>
+      </w:pPr>
+    </w:p>
+    <w:p>
+      <w:pPr>
+        <w:rPr>
+          <w:rFonts w:ascii="Arial" w:hAnsi="Arial" w:cs="Arial"/>
+        </w:rPr>
+      </w:pPr>
+      <w:r>
+        <w:rPr>
+          <w:rFonts w:ascii="Arial" w:hAnsi="Arial" w:cs="Arial"/>
+          <w:b/>
+          <w:bCs/>
+        </w:rPr>
+        <w:t>Demonstration (0:30 - 2:30 seconds)</w:t>
+      </w:r>
+      <w:r>
+        <w:rPr>
+          <w:rFonts w:ascii="Arial" w:hAnsi="Arial" w:cs="Arial"/>
+        </w:rPr>
+        <w:t>:</w:t>
+      </w:r>
+    </w:p>
+    <w:p>
+      <w:pPr>
+        <w:numPr>
+          <w:ilvl w:val="0"/>
+          <w:numId w:val="36"/>
+        </w:numPr>
+        <w:rPr>
+          <w:rFonts w:ascii="Arial" w:hAnsi="Arial" w:cs="Arial"/>
+        </w:rPr>
+      </w:pPr>
+      <w:r>
+        <w:rPr>
+          <w:rFonts w:ascii="Arial" w:hAnsi="Arial" w:cs="Arial"/>
+          <w:b/>
+          <w:bCs/>
+        </w:rPr>
+        <w:t>Introduction to Website</w:t>
+      </w:r>
+      <w:r>
+        <w:rPr>
+          <w:rFonts w:ascii="Arial" w:hAnsi="Arial" w:cs="Arial"/>
+        </w:rPr>
+        <w:t xml:space="preserve"> (0:30 - 0:50 seconds)</w:t>
+      </w:r>
+    </w:p>
+    <w:p>
+      <w:pPr>
+        <w:numPr>
+          <w:ilvl w:val="1"/>
+          <w:numId w:val="36"/>
+        </w:numPr>
+        <w:rPr>
+          <w:rFonts w:ascii="Arial" w:hAnsi="Arial" w:cs="Arial"/>
+        </w:rPr>
+      </w:pPr>
+      <w:r>
+        <w:rPr>
+          <w:rFonts w:ascii="Arial" w:hAnsi="Arial" w:cs="Arial"/>
+          <w:b/>
+          <w:bCs/>
+        </w:rPr>
+        <w:t>Visual</w:t>
+      </w:r>
+      <w:r>
+        <w:rPr>
+          <w:rFonts w:ascii="Arial" w:hAnsi="Arial" w:cs="Arial"/>
+        </w:rPr>
+        <w:t>: Show the homepage while explaining its purpose.</w:t>
+      </w:r>
+    </w:p>
+    <w:p>
+      <w:pPr>
+        <w:numPr>
+          <w:ilvl w:val="1"/>
+          <w:numId w:val="36"/>
+        </w:numPr>
+        <w:rPr>
+          <w:rFonts w:ascii="Arial" w:hAnsi="Arial" w:cs="Arial"/>
+        </w:rPr>
+      </w:pPr>
+      <w:r>
+        <w:rPr>
+          <w:rFonts w:ascii="Arial" w:hAnsi="Arial" w:cs="Arial"/>
+          <w:b/>
+          <w:bCs/>
+        </w:rPr>
+        <w:t>Voiceover</w:t>
+      </w:r>
+      <w:r>
+        <w:rPr>
+          <w:rFonts w:ascii="Arial" w:hAnsi="Arial" w:cs="Arial"/>
+        </w:rPr>
+        <w:t>: Highlight the clean design, hero text, and welcoming layout.</w:t>
+      </w:r>
+    </w:p>
+    <w:p>
+      <w:pPr>
+        <w:numPr>
+          <w:ilvl w:val="1"/>
+          <w:numId w:val="36"/>
+        </w:numPr>
+        <w:rPr>
+          <w:rFonts w:ascii="Arial" w:hAnsi="Arial" w:cs="Arial"/>
+        </w:rPr>
+      </w:pPr>
+      <w:r>
+        <w:rPr>
+          <w:rFonts w:ascii="Arial" w:hAnsi="Arial" w:cs="Arial"/>
+          <w:b/>
+          <w:bCs/>
+        </w:rPr>
+        <w:t>Script</w:t>
+      </w:r>
+      <w:r>
+        <w:rPr>
+          <w:rFonts w:ascii="Arial" w:hAnsi="Arial" w:cs="Arial"/>
+        </w:rPr>
+        <w:t>:</w:t>
+      </w:r>
+    </w:p>
+    <w:p>
+      <w:pPr>
+        <w:numPr>
+          <w:ilvl w:val="2"/>
+          <w:numId w:val="36"/>
+        </w:numPr>
+        <w:rPr>
+          <w:rFonts w:ascii="Arial" w:hAnsi="Arial" w:cs="Arial"/>
+        </w:rPr>
+      </w:pPr>
+      <w:r>
+        <w:rPr>
+          <w:rFonts w:ascii="Arial" w:hAnsi="Arial" w:cs="Arial"/>
+        </w:rPr>
+        <w:t>This is the homepage website. It features hero text to immediately convey the purpose of the site and a clean, material design that uses white space to provide visual comfort. The homepage introduces my skills and services while maintaining an uncluttered layout that engages users without overwhelming them.</w:t>
+      </w:r>
+    </w:p>
+    <w:p>
+      <w:pPr>
+        <w:numPr>
+          <w:ilvl w:val="0"/>
+          <w:numId w:val="36"/>
+        </w:numPr>
+        <w:rPr>
+          <w:rFonts w:ascii="Arial" w:hAnsi="Arial" w:cs="Arial"/>
+        </w:rPr>
+      </w:pPr>
+      <w:r>
+        <w:rPr>
+          <w:rFonts w:ascii="Arial" w:hAnsi="Arial" w:cs="Arial"/>
+          <w:b/>
+          <w:bCs/>
+        </w:rPr>
+        <w:t>Portfolio Page Walkthrough</w:t>
+      </w:r>
+      <w:r>
+        <w:rPr>
+          <w:rFonts w:ascii="Arial" w:hAnsi="Arial" w:cs="Arial"/>
+        </w:rPr>
+        <w:t xml:space="preserve"> (0:50 - 1:30 seconds)</w:t>
+      </w:r>
+    </w:p>
+    <w:p>
+      <w:pPr>
+        <w:numPr>
+          <w:ilvl w:val="1"/>
+          <w:numId w:val="36"/>
+        </w:numPr>
+        <w:rPr>
+          <w:rFonts w:ascii="Arial" w:hAnsi="Arial" w:cs="Arial"/>
+        </w:rPr>
+      </w:pPr>
+      <w:r>
+        <w:rPr>
+          <w:rFonts w:ascii="Arial" w:hAnsi="Arial" w:cs="Arial"/>
+          <w:b/>
+          <w:bCs/>
+        </w:rPr>
+        <w:t>Visual</w:t>
+      </w:r>
+      <w:r>
+        <w:rPr>
+          <w:rFonts w:ascii="Arial" w:hAnsi="Arial" w:cs="Arial"/>
+        </w:rPr>
+        <w:t>: Demonstrate the interactive project blocks.</w:t>
+      </w:r>
+    </w:p>
+    <w:p>
+      <w:pPr>
+        <w:numPr>
+          <w:ilvl w:val="1"/>
+          <w:numId w:val="36"/>
+        </w:numPr>
+        <w:rPr>
+          <w:rFonts w:ascii="Arial" w:hAnsi="Arial" w:cs="Arial"/>
+        </w:rPr>
+      </w:pPr>
+      <w:r>
+        <w:rPr>
+          <w:rFonts w:ascii="Arial" w:hAnsi="Arial" w:cs="Arial"/>
+          <w:b/>
+          <w:bCs/>
+        </w:rPr>
+        <w:t>Voiceover</w:t>
+      </w:r>
+      <w:r>
+        <w:rPr>
+          <w:rFonts w:ascii="Arial" w:hAnsi="Arial" w:cs="Arial"/>
+        </w:rPr>
+        <w:t>:</w:t>
+      </w:r>
+    </w:p>
+    <w:p>
+      <w:pPr>
+        <w:numPr>
+          <w:ilvl w:val="2"/>
+          <w:numId w:val="36"/>
+        </w:numPr>
+        <w:rPr>
+          <w:rFonts w:ascii="Arial" w:hAnsi="Arial" w:cs="Arial"/>
+        </w:rPr>
+      </w:pPr>
+      <w:r>
+        <w:rPr>
+          <w:rFonts w:ascii="Arial" w:hAnsi="Arial" w:cs="Arial"/>
+        </w:rPr>
+        <w:t>Explain the collapsible design for concise navigation.</w:t>
+      </w:r>
+    </w:p>
+    <w:p>
+      <w:pPr>
+        <w:numPr>
+          <w:ilvl w:val="2"/>
+          <w:numId w:val="36"/>
+        </w:numPr>
+        <w:rPr>
+          <w:rFonts w:ascii="Arial" w:hAnsi="Arial" w:cs="Arial"/>
+        </w:rPr>
+      </w:pPr>
+      <w:r>
+        <w:rPr>
+          <w:rFonts w:ascii="Arial" w:hAnsi="Arial" w:cs="Arial"/>
+        </w:rPr>
+        <w:t>Describe how JavaScript powers the buttons to expand content.</w:t>
+      </w:r>
+    </w:p>
+    <w:p>
+      <w:pPr>
+        <w:numPr>
+          <w:ilvl w:val="2"/>
+          <w:numId w:val="36"/>
+        </w:numPr>
+        <w:rPr>
+          <w:rFonts w:ascii="Arial" w:hAnsi="Arial" w:cs="Arial"/>
+        </w:rPr>
+      </w:pPr>
+      <w:r>
+        <w:rPr>
+          <w:rFonts w:ascii="Arial" w:hAnsi="Arial" w:cs="Arial"/>
+        </w:rPr>
+        <w:t>Highlight the balance of visuals and text.</w:t>
+      </w:r>
+    </w:p>
+    <w:p>
+      <w:pPr>
+        <w:numPr>
+          <w:ilvl w:val="1"/>
+          <w:numId w:val="36"/>
+        </w:numPr>
+        <w:rPr>
+          <w:rFonts w:ascii="Arial" w:hAnsi="Arial" w:cs="Arial"/>
+        </w:rPr>
+      </w:pPr>
+      <w:r>
+        <w:rPr>
+          <w:rFonts w:ascii="Arial" w:hAnsi="Arial" w:cs="Arial"/>
+          <w:b/>
+          <w:bCs/>
+        </w:rPr>
+        <w:t>Script</w:t>
+      </w:r>
+      <w:r>
+        <w:rPr>
+          <w:rFonts w:ascii="Arial" w:hAnsi="Arial" w:cs="Arial"/>
+        </w:rPr>
+        <w:t>:</w:t>
+      </w:r>
+    </w:p>
+    <w:p>
+      <w:pPr>
+        <w:numPr>
+          <w:ilvl w:val="2"/>
+          <w:numId w:val="36"/>
+        </w:numPr>
+        <w:rPr>
+          <w:rFonts w:ascii="Arial" w:hAnsi="Arial" w:cs="Arial"/>
+        </w:rPr>
+      </w:pPr>
+      <w:r>
+        <w:rPr>
+          <w:rFonts w:ascii="Arial" w:hAnsi="Arial" w:cs="Arial"/>
+        </w:rPr>
+        <w:t>The portfolio page showcases several projects I’ve worked on, with a brief description and visuals for each. To keep the page concise and visually clean, I implemented a collapsible design. Users can click on a button to expand it and reveal more details, such as challenges, insights, and outcomes. This functionality is powered by JavaScript, and enhances the user experience. Additionally, a "Back to Top" button, becomes visible as users scroll. The scroll-sensitive, JavaScript logic ensures that the button appears only when needed, improving usability and streamlining navigation.</w:t>
+      </w:r>
+    </w:p>
+    <w:p>
+      <w:pPr>
+        <w:numPr>
+          <w:ilvl w:val="0"/>
+          <w:numId w:val="36"/>
+        </w:numPr>
+        <w:rPr>
+          <w:rFonts w:ascii="Arial" w:hAnsi="Arial" w:cs="Arial"/>
+        </w:rPr>
+      </w:pPr>
+      <w:r>
+        <w:rPr>
+          <w:rFonts w:ascii="Arial" w:hAnsi="Arial" w:cs="Arial"/>
+          <w:b/>
+          <w:bCs/>
+        </w:rPr>
+        <w:t>Interactive Features</w:t>
+      </w:r>
+      <w:r>
+        <w:rPr>
+          <w:rFonts w:ascii="Arial" w:hAnsi="Arial" w:cs="Arial"/>
+        </w:rPr>
+        <w:t xml:space="preserve"> (1:30 - 2:00 seconds)</w:t>
+      </w:r>
+    </w:p>
+    <w:p>
+      <w:pPr>
+        <w:numPr>
+          <w:ilvl w:val="1"/>
+          <w:numId w:val="36"/>
+        </w:numPr>
+        <w:rPr>
+          <w:rFonts w:ascii="Arial" w:hAnsi="Arial" w:cs="Arial"/>
+        </w:rPr>
+      </w:pPr>
+      <w:r>
+        <w:rPr>
+          <w:rFonts w:ascii="Arial" w:hAnsi="Arial" w:cs="Arial"/>
+          <w:b/>
+          <w:bCs/>
+        </w:rPr>
+        <w:t>Visual</w:t>
+      </w:r>
+      <w:r>
+        <w:rPr>
+          <w:rFonts w:ascii="Arial" w:hAnsi="Arial" w:cs="Arial"/>
+        </w:rPr>
+        <w:t>: Show the navigation bar, "Back to Top" button, and a dialog box.</w:t>
+      </w:r>
+    </w:p>
+    <w:p>
+      <w:pPr>
+        <w:numPr>
+          <w:ilvl w:val="1"/>
+          <w:numId w:val="36"/>
+        </w:numPr>
+        <w:rPr>
+          <w:rFonts w:ascii="Arial" w:hAnsi="Arial" w:cs="Arial"/>
+        </w:rPr>
+      </w:pPr>
+      <w:r>
+        <w:rPr>
+          <w:rFonts w:ascii="Arial" w:hAnsi="Arial" w:cs="Arial"/>
+          <w:b/>
+          <w:bCs/>
+        </w:rPr>
+        <w:t>Voiceover</w:t>
+      </w:r>
+      <w:r>
+        <w:rPr>
+          <w:rFonts w:ascii="Arial" w:hAnsi="Arial" w:cs="Arial"/>
+        </w:rPr>
+        <w:t>:</w:t>
+      </w:r>
+    </w:p>
+    <w:p>
+      <w:pPr>
+        <w:numPr>
+          <w:ilvl w:val="2"/>
+          <w:numId w:val="36"/>
+        </w:numPr>
+        <w:rPr>
+          <w:rFonts w:ascii="Arial" w:hAnsi="Arial" w:cs="Arial"/>
+        </w:rPr>
+      </w:pPr>
+      <w:r>
+        <w:rPr>
+          <w:rFonts w:ascii="Arial" w:hAnsi="Arial" w:cs="Arial"/>
+        </w:rPr>
+        <w:t>Explain how CSS and JavaScript improve user interactions.</w:t>
+      </w:r>
+    </w:p>
+    <w:p>
+      <w:pPr>
+        <w:numPr>
+          <w:ilvl w:val="2"/>
+          <w:numId w:val="36"/>
+        </w:numPr>
+        <w:rPr>
+          <w:rFonts w:ascii="Arial" w:hAnsi="Arial" w:cs="Arial"/>
+        </w:rPr>
+      </w:pPr>
+      <w:r>
+        <w:rPr>
+          <w:rFonts w:ascii="Arial" w:hAnsi="Arial" w:cs="Arial"/>
+        </w:rPr>
+        <w:t>Mention the responsive design elements.</w:t>
+      </w:r>
+    </w:p>
+    <w:p>
+      <w:pPr>
+        <w:numPr>
+          <w:ilvl w:val="1"/>
+          <w:numId w:val="36"/>
+        </w:numPr>
+        <w:rPr>
+          <w:rFonts w:ascii="Arial" w:hAnsi="Arial" w:cs="Arial"/>
+        </w:rPr>
+      </w:pPr>
+      <w:r>
+        <w:rPr>
+          <w:rFonts w:ascii="Arial" w:hAnsi="Arial" w:cs="Arial"/>
+          <w:b/>
+          <w:bCs/>
+        </w:rPr>
+        <w:t>Script</w:t>
+      </w:r>
+      <w:r>
+        <w:rPr>
+          <w:rFonts w:ascii="Arial" w:hAnsi="Arial" w:cs="Arial"/>
+        </w:rPr>
+        <w:t>:</w:t>
+      </w:r>
+    </w:p>
+    <w:p>
+      <w:pPr>
+        <w:numPr>
+          <w:ilvl w:val="2"/>
+          <w:numId w:val="36"/>
+        </w:numPr>
+        <w:rPr>
+          <w:rFonts w:ascii="Arial" w:hAnsi="Arial" w:cs="Arial"/>
+        </w:rPr>
+      </w:pPr>
+      <w:r>
+        <w:rPr>
+          <w:rFonts w:ascii="Arial" w:hAnsi="Arial" w:cs="Arial"/>
+        </w:rPr>
+        <w:t>Additionally, the site incorporates other interactive features to improve usability. For example, the navigation bar provides hover, active, and selected states to give users visual feedback and help them track where they are on the site.</w:t>
+      </w:r>
+    </w:p>
+    <w:p>
+      <w:pPr>
+        <w:numPr>
+          <w:ilvl w:val="0"/>
+          <w:numId w:val="36"/>
+        </w:numPr>
+        <w:rPr>
+          <w:rFonts w:ascii="Arial" w:hAnsi="Arial" w:cs="Arial"/>
+        </w:rPr>
+      </w:pPr>
+      <w:r>
+        <w:rPr>
+          <w:rFonts w:ascii="Arial" w:hAnsi="Arial" w:cs="Arial"/>
+          <w:b/>
+          <w:bCs/>
+        </w:rPr>
+        <w:t>Color Scheme &amp; Accessibility</w:t>
+      </w:r>
+      <w:r>
+        <w:rPr>
+          <w:rFonts w:ascii="Arial" w:hAnsi="Arial" w:cs="Arial"/>
+        </w:rPr>
+        <w:t xml:space="preserve"> (2:00 - 2:30 seconds)</w:t>
+      </w:r>
+    </w:p>
+    <w:p>
+      <w:pPr>
+        <w:numPr>
+          <w:ilvl w:val="1"/>
+          <w:numId w:val="36"/>
+        </w:numPr>
+        <w:rPr>
+          <w:rFonts w:ascii="Arial" w:hAnsi="Arial" w:cs="Arial"/>
+        </w:rPr>
+      </w:pPr>
+      <w:r>
+        <w:rPr>
+          <w:rFonts w:ascii="Arial" w:hAnsi="Arial" w:cs="Arial"/>
+          <w:b/>
+          <w:bCs/>
+        </w:rPr>
+        <w:t>Visual</w:t>
+      </w:r>
+      <w:r>
+        <w:rPr>
+          <w:rFonts w:ascii="Arial" w:hAnsi="Arial" w:cs="Arial"/>
+        </w:rPr>
+        <w:t>: Showcase color palettes and variable-driven design.</w:t>
+      </w:r>
+    </w:p>
+    <w:p>
+      <w:pPr>
+        <w:numPr>
+          <w:ilvl w:val="1"/>
+          <w:numId w:val="36"/>
+        </w:numPr>
+        <w:rPr>
+          <w:rFonts w:ascii="Arial" w:hAnsi="Arial" w:cs="Arial"/>
+        </w:rPr>
+      </w:pPr>
+      <w:r>
+        <w:rPr>
+          <w:rFonts w:ascii="Arial" w:hAnsi="Arial" w:cs="Arial"/>
+          <w:b/>
+          <w:bCs/>
+        </w:rPr>
+        <w:t>Voiceover</w:t>
+      </w:r>
+      <w:r>
+        <w:rPr>
+          <w:rFonts w:ascii="Arial" w:hAnsi="Arial" w:cs="Arial"/>
+        </w:rPr>
+        <w:t>:</w:t>
+      </w:r>
+    </w:p>
+    <w:p>
+      <w:pPr>
+        <w:numPr>
+          <w:ilvl w:val="2"/>
+          <w:numId w:val="36"/>
+        </w:numPr>
+        <w:rPr>
+          <w:rFonts w:ascii="Arial" w:hAnsi="Arial" w:cs="Arial"/>
+        </w:rPr>
+      </w:pPr>
+      <w:r>
+        <w:rPr>
+          <w:rFonts w:ascii="Arial" w:hAnsi="Arial" w:cs="Arial"/>
+        </w:rPr>
+        <w:t>Describe how CSS variables enhance scalability and consistency.</w:t>
+      </w:r>
+    </w:p>
+    <w:p>
+      <w:pPr>
+        <w:numPr>
+          <w:ilvl w:val="1"/>
+          <w:numId w:val="36"/>
+        </w:numPr>
+        <w:rPr>
+          <w:rFonts w:ascii="Arial" w:hAnsi="Arial" w:cs="Arial"/>
+        </w:rPr>
+      </w:pPr>
+      <w:r>
+        <w:rPr>
+          <w:rFonts w:ascii="Arial" w:hAnsi="Arial" w:cs="Arial"/>
+          <w:b/>
+          <w:bCs/>
+        </w:rPr>
+        <w:t>Script</w:t>
+      </w:r>
+      <w:r>
+        <w:rPr>
+          <w:rFonts w:ascii="Arial" w:hAnsi="Arial" w:cs="Arial"/>
+        </w:rPr>
+        <w:t>:</w:t>
+      </w:r>
+    </w:p>
+    <w:p>
+      <w:pPr>
+        <w:numPr>
+          <w:ilvl w:val="2"/>
+          <w:numId w:val="36"/>
+        </w:numPr>
+        <w:rPr>
+          <w:rFonts w:ascii="Arial" w:hAnsi="Arial" w:cs="Arial"/>
+        </w:rPr>
+      </w:pPr>
+      <w:r>
+        <w:rPr>
+          <w:rFonts w:ascii="Arial" w:hAnsi="Arial" w:cs="Arial"/>
+        </w:rPr>
+        <w:t>The website’s color scheme is designed to instill a sense of trust and calm, using a combination of primary, complementary, and neutral tones. I utilized CSS variables to manage these colors, which not only keeps the design consistent but also makes it easy to update the theme in the future. These variables also extend to font sizes and spacing, ensuring scalability and maintainability.</w:t>
+      </w:r>
+    </w:p>
+    <w:p>
+      <w:pPr>
+        <w:rPr>
+          <w:rFonts w:ascii="Arial" w:hAnsi="Arial" w:cs="Arial"/>
+        </w:rPr>
+      </w:pPr>
+      <w:r>
+        <w:rPr>
+          <w:rFonts w:ascii="Arial" w:hAnsi="Arial" w:cs="Arial"/>
+        </w:rPr>
+        <w:pict w14:anchorId="164DDF60">
+          <v:rect id="_x0000_i1153" style="width:0;height:1.5pt" o:hralign="center" o:hrstd="t" o:hr="t" fillcolor="#a0a0a0" stroked="f"/>
+        </w:pict>
+      </w:r>
+    </w:p>
+    <w:p>
+      <w:pPr>
+        <w:rPr>
+          <w:rFonts w:ascii="Arial" w:hAnsi="Arial" w:cs="Arial"/>
+        </w:rPr>
+      </w:pPr>
+      <w:r>
+        <w:rPr>
+          <w:rFonts w:ascii="Arial" w:hAnsi="Arial" w:cs="Arial"/>
+          <w:b/>
+          <w:bCs/>
+        </w:rPr>
+        <w:t>Closing (2:30 - 3:00 seconds)</w:t>
+      </w:r>
+      <w:r>
+        <w:rPr>
+          <w:rFonts w:ascii="Arial" w:hAnsi="Arial" w:cs="Arial"/>
+        </w:rPr>
+        <w:t>:</w:t>
+      </w:r>
+    </w:p>
+    <w:p>
+      <w:pPr>
+        <w:numPr>
+          <w:ilvl w:val="0"/>
+          <w:numId w:val="37"/>
+        </w:numPr>
+        <w:rPr>
+          <w:rFonts w:ascii="Arial" w:hAnsi="Arial" w:cs="Arial"/>
+        </w:rPr>
+      </w:pPr>
+      <w:r>
+        <w:rPr>
+          <w:rFonts w:ascii="Arial" w:hAnsi="Arial" w:cs="Arial"/>
+          <w:b/>
+          <w:bCs/>
+        </w:rPr>
+        <w:t>Visual</w:t>
+      </w:r>
+      <w:r>
+        <w:rPr>
+          <w:rFonts w:ascii="Arial" w:hAnsi="Arial" w:cs="Arial"/>
+        </w:rPr>
+        <w:t>: Return to the homepage or an “About Me” section.</w:t>
+      </w:r>
+    </w:p>
+    <w:p>
+      <w:pPr>
+        <w:numPr>
+          <w:ilvl w:val="0"/>
+          <w:numId w:val="37"/>
+        </w:numPr>
+        <w:rPr>
+          <w:rFonts w:ascii="Arial" w:hAnsi="Arial" w:cs="Arial"/>
+        </w:rPr>
+      </w:pPr>
+      <w:r>
+        <w:rPr>
+          <w:rFonts w:ascii="Arial" w:hAnsi="Arial" w:cs="Arial"/>
+          <w:b/>
+          <w:bCs/>
+        </w:rPr>
+        <w:t>Voiceover</w:t>
+      </w:r>
+      <w:r>
+        <w:rPr>
+          <w:rFonts w:ascii="Arial" w:hAnsi="Arial" w:cs="Arial"/>
+        </w:rPr>
+        <w:t>: Summarize the project’s key features, your development process, and what you learned.</w:t>
+      </w:r>
+    </w:p>
+    <w:p>
+      <w:pPr>
+        <w:numPr>
+          <w:ilvl w:val="0"/>
+          <w:numId w:val="37"/>
+        </w:numPr>
+        <w:rPr>
+          <w:rFonts w:ascii="Arial" w:hAnsi="Arial" w:cs="Arial"/>
+        </w:rPr>
+      </w:pPr>
+      <w:r>
+        <w:rPr>
+          <w:rFonts w:ascii="Arial" w:hAnsi="Arial" w:cs="Arial"/>
+          <w:b/>
+          <w:bCs/>
+        </w:rPr>
+        <w:t>Text Overlay</w:t>
+      </w:r>
+      <w:r>
+        <w:rPr>
+          <w:rFonts w:ascii="Arial" w:hAnsi="Arial" w:cs="Arial"/>
+        </w:rPr>
+        <w:t>: Include your contact details and GitHub repo link for the project.</w:t>
+      </w:r>
+    </w:p>
+    <w:p>
+      <w:pPr>
+        <w:numPr>
+          <w:ilvl w:val="0"/>
+          <w:numId w:val="37"/>
+        </w:numPr>
+        <w:rPr>
+          <w:rFonts w:ascii="Arial" w:hAnsi="Arial" w:cs="Arial"/>
+        </w:rPr>
+      </w:pPr>
+      <w:r>
+        <w:rPr>
+          <w:rFonts w:ascii="Arial" w:hAnsi="Arial" w:cs="Arial"/>
+          <w:b/>
+          <w:bCs/>
+        </w:rPr>
+        <w:t>Script</w:t>
+      </w:r>
+      <w:r>
+        <w:rPr>
+          <w:rFonts w:ascii="Arial" w:hAnsi="Arial" w:cs="Arial"/>
+        </w:rPr>
+        <w:t>:</w:t>
+      </w:r>
+    </w:p>
+    <w:p>
+      <w:pPr>
+        <w:numPr>
+          <w:ilvl w:val="1"/>
+          <w:numId w:val="37"/>
+        </w:numPr>
+        <w:rPr>
+          <w:rFonts w:ascii="Arial" w:hAnsi="Arial" w:cs="Arial"/>
+        </w:rPr>
+      </w:pPr>
+      <w:r>
+        <w:rPr>
+          <w:rFonts w:ascii="Arial" w:hAnsi="Arial" w:cs="Arial"/>
+        </w:rPr>
+        <w:t>In summary, I have tried to combine my existing knowledge with what I have learned in cs50 to create my portfolio site. Thank you for watching!</w:t>
+      </w:r>
+    </w:p>
+    <w:p>
+      <w:pPr>
+        <w:rPr>
+          <w:rFonts w:ascii="Arial" w:hAnsi="Arial" w:cs="Arial"/>
+        </w:rPr>
+      </w:pPr>
+      <w:r>
+        <w:rPr>
+          <w:rFonts w:ascii="Arial" w:hAnsi="Arial" w:cs="Arial"/>
+        </w:rPr>
+        <w:pict w14:anchorId="11B7454A">
+          <v:rect id="_x0000_i1204" style="width:0;height:1.5pt" o:hralign="center" o:hrstd="t" o:hr="t" fillcolor="#a0a0a0" stroked="f"/>
+        </w:pict>
+      </w:r>
+    </w:p>
+    <w:p>
+      <w:pPr>
+        <w:rPr>
+          <w:rFonts w:ascii="Arial" w:hAnsi="Arial" w:cs="Arial"/>
+          <w:b/>
+          <w:bCs/>
+          <w:color w:val="4472C4" w:themeColor="accent1"/>
+          <w:sz w:val="28"/>
+          <w:szCs w:val="28"/>
+        </w:rPr>
+      </w:pPr>
+      <w:r>
+        <w:rPr>
+          <w:rFonts w:ascii="Arial" w:hAnsi="Arial" w:cs="Arial"/>
+          <w:b/>
+          <w:bCs/>
+          <w:color w:val="4472C4" w:themeColor="accent1"/>
+          <w:sz w:val="28"/>
+          <w:szCs w:val="28"/>
+        </w:rPr>
+        <w:t>Storyboard</w:t>
+      </w:r>
+    </w:p>
+    <w:tbl>
+      <w:tblPr>
+        <w:tblStyle w:val="TableGrid"/>
+        <w:tblW w:w="0" w:type="auto"/>
+        <w:tblLook w:val="04A0" w:firstRow="1" w:lastRow="0" w:firstColumn="1" w:lastColumn="0" w:noHBand="0" w:noVBand="1"/>
+      </w:tblPr>
+      <w:tblGrid>
+        <w:gridCol w:w="2335"/>
+        <w:gridCol w:w="3898"/>
+        <w:gridCol w:w="3117"/>
+      </w:tblGrid>
+      <w:tr>
+        <w:tc>
+          <w:tcPr>
+            <w:tcW w:w="2335" w:type="dxa"/>
+            <w:shd w:val="clear" w:color="auto" w:fill="D0CECE" w:themeFill="background2" w:themeFillShade="E6"/>
+          </w:tcPr>
+          <w:p>
+            <w:pPr>
+              <w:rPr>
+                <w:rFonts w:ascii="Arial" w:hAnsi="Arial" w:cs="Arial"/>
+              </w:rPr>
+            </w:pPr>
+            <w:r>
+              <w:t>Scene</w:t>
+            </w:r>
+          </w:p>
+        </w:tc>
+        <w:tc>
+          <w:tcPr>
+            <w:tcW w:w="3898" w:type="dxa"/>
+            <w:shd w:val="clear" w:color="auto" w:fill="D0CECE" w:themeFill="background2" w:themeFillShade="E6"/>
+          </w:tcPr>
+          <w:p>
+            <w:pPr>
+              <w:rPr>
+                <w:rFonts w:ascii="Arial" w:hAnsi="Arial" w:cs="Arial"/>
+              </w:rPr>
+            </w:pPr>
+            <w:r>
+              <w:t>Visual</w:t>
+            </w:r>
+          </w:p>
+        </w:tc>
+        <w:tc>
+          <w:tcPr>
+            <w:tcW w:w="3117" w:type="dxa"/>
+            <w:shd w:val="clear" w:color="auto" w:fill="D0CECE" w:themeFill="background2" w:themeFillShade="E6"/>
+          </w:tcPr>
+          <w:p>
+            <w:pPr>
+              <w:rPr>
+                <w:rFonts w:ascii="Arial" w:hAnsi="Arial" w:cs="Arial"/>
+              </w:rPr>
+            </w:pPr>
+            <w:r>
+              <w:t>Audio/Voiceover</w:t>
+            </w:r>
+          </w:p>
+        </w:tc>
+      </w:tr>
+      <w:tr>
+        <w:tc>
+          <w:tcPr>
+            <w:tcW w:w="2335" w:type="dxa"/>
+          </w:tcPr>
+          <w:p>
+            <w:pPr>
+              <w:rPr>
+                <w:rFonts w:ascii="Arial" w:hAnsi="Arial" w:cs="Arial"/>
+              </w:rPr>
+            </w:pPr>
+            <w:r>
+              <w:t>Opening</w:t>
+            </w:r>
+          </w:p>
+        </w:tc>
+        <w:tc>
+          <w:tcPr>
+            <w:tcW w:w="3898" w:type="dxa"/>
+          </w:tcPr>
+          <w:p>
+            <w:pPr>
+              <w:rPr>
+                <w:rFonts w:ascii="Arial" w:hAnsi="Arial" w:cs="Arial"/>
+              </w:rPr>
+            </w:pPr>
+            <w:r>
+              <w:t>Text introduction on screen</w:t>
+            </w:r>
+          </w:p>
+        </w:tc>
+        <w:tc>
+          <w:tcPr>
+            <w:tcW w:w="3117" w:type="dxa"/>
+          </w:tcPr>
+          <w:p>
+            <w:pPr>
+              <w:rPr>
+                <w:rFonts w:ascii="Arial" w:hAnsi="Arial" w:cs="Arial"/>
+              </w:rPr>
+            </w:pPr>
+            <w:r>
+              <w:t>Brief introduction of self and project</w:t>
+            </w:r>
+          </w:p>
+        </w:tc>
+      </w:tr>
+      <w:tr>
+        <w:tc>
+          <w:tcPr>
+            <w:tcW w:w="2335" w:type="dxa"/>
+          </w:tcPr>
+          <w:p>
+            <w:pPr>
+              <w:rPr>
+                <w:rFonts w:ascii="Arial" w:hAnsi="Arial" w:cs="Arial"/>
+              </w:rPr>
+            </w:pPr>
+            <w:r>
+              <w:t>Homepage</w:t>
+            </w:r>
+          </w:p>
+        </w:tc>
+        <w:tc>
+          <w:tcPr>
+            <w:tcW w:w="3898" w:type="dxa"/>
+          </w:tcPr>
+          <w:p>
+            <w:pPr>
+              <w:rPr>
+                <w:rFonts w:ascii="Arial" w:hAnsi="Arial" w:cs="Arial"/>
+              </w:rPr>
+            </w:pPr>
+            <w:r>
+              <w:t>Scroll through the homepage</w:t>
+            </w:r>
+          </w:p>
+        </w:tc>
+        <w:tc>
+          <w:tcPr>
+            <w:tcW w:w="3117" w:type="dxa"/>
+          </w:tcPr>
+          <w:p>
+            <w:pPr>
+              <w:rPr>
+                <w:rFonts w:ascii="Arial" w:hAnsi="Arial" w:cs="Arial"/>
+              </w:rPr>
+            </w:pPr>
+            <w:r>
+              <w:t>"This is the homepage..."</w:t>
+            </w:r>
+          </w:p>
+        </w:tc>
+      </w:tr>
+      <w:tr>
+        <w:tc>
+          <w:tcPr>
+            <w:tcW w:w="2335" w:type="dxa"/>
+          </w:tcPr>
+          <w:p>
+            <w:pPr>
+              <w:rPr>
+                <w:rFonts w:ascii="Arial" w:hAnsi="Arial" w:cs="Arial"/>
+              </w:rPr>
+            </w:pPr>
+            <w:r>
+              <w:t>Portfolio</w:t>
+            </w:r>
+          </w:p>
+        </w:tc>
+        <w:tc>
+          <w:tcPr>
+            <w:tcW w:w="3898" w:type="dxa"/>
+          </w:tcPr>
+          <w:p>
+            <w:pPr>
+              <w:rPr>
+                <w:rFonts w:ascii="Arial" w:hAnsi="Arial" w:cs="Arial"/>
+              </w:rPr>
+            </w:pPr>
+            <w:r>
+              <w:t>Click on a project block, expand details</w:t>
+            </w:r>
+          </w:p>
+        </w:tc>
+        <w:tc>
+          <w:tcPr>
+            <w:tcW w:w="3117" w:type="dxa"/>
+          </w:tcPr>
+          <w:p>
+            <w:pPr>
+              <w:rPr>
+                <w:rFonts w:ascii="Arial" w:hAnsi="Arial" w:cs="Arial"/>
+              </w:rPr>
+            </w:pPr>
+            <w:r>
+              <w:t>"On the portfolio page..."</w:t>
+            </w:r>
+          </w:p>
+        </w:tc>
+      </w:tr>
+      <w:tr>
+        <w:tc>
+          <w:tcPr>
+            <w:tcW w:w="2335" w:type="dxa"/>
+          </w:tcPr>
+          <w:p>
+            <w:pPr>
+              <w:rPr>
+                <w:rFonts w:ascii="Arial" w:hAnsi="Arial" w:cs="Arial"/>
+              </w:rPr>
+            </w:pPr>
+            <w:r>
+              <w:t>Features</w:t>
+            </w:r>
+          </w:p>
+        </w:tc>
+        <w:tc>
+          <w:tcPr>
+            <w:tcW w:w="3898" w:type="dxa"/>
+          </w:tcPr>
+          <w:p>
+            <w:pPr>
+              <w:rPr>
+                <w:rFonts w:ascii="Arial" w:hAnsi="Arial" w:cs="Arial"/>
+              </w:rPr>
+            </w:pPr>
+            <w:r>
+              <w:t>Hover over navigation bar, use "Back to Top" button</w:t>
+            </w:r>
+          </w:p>
+        </w:tc>
+        <w:tc>
+          <w:tcPr>
+            <w:tcW w:w="3117" w:type="dxa"/>
+          </w:tcPr>
+          <w:p>
+            <w:pPr>
+              <w:rPr>
+                <w:rFonts w:ascii="Arial" w:hAnsi="Arial" w:cs="Arial"/>
+              </w:rPr>
+            </w:pPr>
+            <w:r>
+              <w:t>"Interactive features include..."</w:t>
+            </w:r>
+          </w:p>
+        </w:tc>
+      </w:tr>
+      <w:tr>
+        <w:tc>
+          <w:tcPr>
+            <w:tcW w:w="2335" w:type="dxa"/>
+          </w:tcPr>
+          <w:p>
+            <w:pPr>
+              <w:rPr>
+                <w:rFonts w:ascii="Arial" w:hAnsi="Arial" w:cs="Arial"/>
+              </w:rPr>
+            </w:pPr>
+            <w:r>
+              <w:t>Colors</w:t>
+            </w:r>
+          </w:p>
+        </w:tc>
+        <w:tc>
+          <w:tcPr>
+            <w:tcW w:w="3898" w:type="dxa"/>
+          </w:tcPr>
+          <w:p>
+            <w:pPr>
+              <w:rPr>
+                <w:rFonts w:ascii="Arial" w:hAnsi="Arial" w:cs="Arial"/>
+              </w:rPr>
+            </w:pPr>
+            <w:r>
+              <w:t>Show color palette and design details</w:t>
+            </w:r>
+          </w:p>
+        </w:tc>
+        <w:tc>
+          <w:tcPr>
+            <w:tcW w:w="3117" w:type="dxa"/>
+          </w:tcPr>
+          <w:p>
+            <w:pPr>
+              <w:rPr>
+                <w:rFonts w:ascii="Arial" w:hAnsi="Arial" w:cs="Arial"/>
+              </w:rPr>
+            </w:pPr>
+            <w:r>
+              <w:t>"CSS variables enhance..."</w:t>
+            </w:r>
+          </w:p>
+        </w:tc>
+      </w:tr>
+      <w:tr>
+        <w:tc>
+          <w:tcPr>
+            <w:tcW w:w="2335" w:type="dxa"/>
+          </w:tcPr>
+          <w:p>
+            <w:pPr>
+              <w:rPr>
+                <w:rFonts w:ascii="Arial" w:hAnsi="Arial" w:cs="Arial"/>
+              </w:rPr>
+            </w:pPr>
+            <w:r>
+              <w:t>Closing</w:t>
+            </w:r>
+          </w:p>
+        </w:tc>
+        <w:tc>
+          <w:tcPr>
+            <w:tcW w:w="3898" w:type="dxa"/>
+          </w:tcPr>
+          <w:p>
+            <w:pPr>
+              <w:rPr>
+                <w:rFonts w:ascii="Arial" w:hAnsi="Arial" w:cs="Arial"/>
+              </w:rPr>
+            </w:pPr>
+            <w:r>
+              <w:t>Return to homepage</w:t>
+            </w:r>
+          </w:p>
+        </w:tc>
+        <w:tc>
+          <w:tcPr>
+            <w:tcW w:w="3117" w:type="dxa"/>
+          </w:tcPr>
+          <w:p>
+            <w:pPr>
+              <w:rPr>
+                <w:rFonts w:ascii="Arial" w:hAnsi="Arial" w:cs="Arial"/>
+              </w:rPr>
+            </w:pPr>
+            <w:r>
+              <w:t>"In summary, this project..."</w:t>
+            </w:r>
+          </w:p>
+        </w:tc>
+      </w:tr>
+    </w:tbl>
+    <w:p>
+      <w:pPr>
+        <w:rPr>
+          <w:rFonts w:ascii="Arial" w:hAnsi="Arial" w:cs="Arial"/>
+        </w:rPr>
+      </w:pPr>
+    </w:p>
+    <w:p>
+      <w:pPr>
+        <w:rPr>
+          <w:rFonts w:ascii="Arial" w:hAnsi="Arial" w:cs="Arial"/>
+        </w:rPr>
+      </w:pPr>
+      <w:r>
+        <w:rPr>
+          <w:rFonts w:ascii="Arial" w:hAnsi="Arial" w:cs="Arial"/>
+        </w:rPr>
+        <w:pict w14:anchorId="79D27A87">
+          <v:rect id="_x0000_i1192" style="width:0;height:1.5pt" o:hralign="center" o:hrstd="t" o:hr="t" fillcolor="#a0a0a0" stroked="f"/>
+        </w:pict>
+      </w:r>
+    </w:p>
+    <w:p>
+      <w:pPr>
+        <w:rPr>
+          <w:rFonts w:ascii="Arial" w:hAnsi="Arial" w:cs="Arial"/>
+          <w:b/>
+          <w:bCs/>
+          <w:color w:val="4472C4" w:themeColor="accent1"/>
+          <w:sz w:val="28"/>
+          <w:szCs w:val="28"/>
+        </w:rPr>
+      </w:pPr>
+      <w:r>
+        <w:rPr>
+          <w:rFonts w:ascii="Arial" w:hAnsi="Arial" w:cs="Arial"/>
+          <w:b/>
+          <w:bCs/>
+          <w:color w:val="4472C4" w:themeColor="accent1"/>
+          <w:sz w:val="28"/>
+          <w:szCs w:val="28"/>
+        </w:rPr>
+        <w:t>Shot List</w:t>
+      </w:r>
+    </w:p>
+    <w:p>
+      <w:pPr>
+        <w:numPr>
+          <w:ilvl w:val="0"/>
+          <w:numId w:val="38"/>
+        </w:numPr>
+        <w:rPr>
+          <w:rFonts w:ascii="Arial" w:hAnsi="Arial" w:cs="Arial"/>
+        </w:rPr>
+      </w:pPr>
+      <w:r>
+        <w:rPr>
+          <w:rFonts w:ascii="Arial" w:hAnsi="Arial" w:cs="Arial"/>
+          <w:b/>
+          <w:bCs/>
+        </w:rPr>
+        <w:t>Text Overlay</w:t>
+      </w:r>
+      <w:r>
+        <w:rPr>
+          <w:rFonts w:ascii="Arial" w:hAnsi="Arial" w:cs="Arial"/>
+        </w:rPr>
+        <w:t>: Introductory details.</w:t>
+      </w:r>
+    </w:p>
+    <w:p>
+      <w:pPr>
+        <w:numPr>
+          <w:ilvl w:val="0"/>
+          <w:numId w:val="38"/>
+        </w:numPr>
+        <w:rPr>
+          <w:rFonts w:ascii="Arial" w:hAnsi="Arial" w:cs="Arial"/>
+        </w:rPr>
+      </w:pPr>
+      <w:r>
+        <w:rPr>
+          <w:rFonts w:ascii="Arial" w:hAnsi="Arial" w:cs="Arial"/>
+          <w:b/>
+          <w:bCs/>
+        </w:rPr>
+        <w:t>Homepage Tour</w:t>
+      </w:r>
+      <w:r>
+        <w:rPr>
+          <w:rFonts w:ascii="Arial" w:hAnsi="Arial" w:cs="Arial"/>
+        </w:rPr>
+        <w:t>: Smooth scroll and hover interactions.</w:t>
+      </w:r>
+    </w:p>
+    <w:p>
+      <w:pPr>
+        <w:numPr>
+          <w:ilvl w:val="0"/>
+          <w:numId w:val="38"/>
+        </w:numPr>
+        <w:rPr>
+          <w:rFonts w:ascii="Arial" w:hAnsi="Arial" w:cs="Arial"/>
+        </w:rPr>
+      </w:pPr>
+      <w:r>
+        <w:rPr>
+          <w:rFonts w:ascii="Arial" w:hAnsi="Arial" w:cs="Arial"/>
+          <w:b/>
+          <w:bCs/>
+        </w:rPr>
+        <w:t>Portfolio Interactions</w:t>
+      </w:r>
+      <w:r>
+        <w:rPr>
+          <w:rFonts w:ascii="Arial" w:hAnsi="Arial" w:cs="Arial"/>
+        </w:rPr>
+        <w:t>: Click and expand project blocks.</w:t>
+      </w:r>
+    </w:p>
+    <w:p>
+      <w:pPr>
+        <w:numPr>
+          <w:ilvl w:val="0"/>
+          <w:numId w:val="38"/>
+        </w:numPr>
+        <w:rPr>
+          <w:rFonts w:ascii="Arial" w:hAnsi="Arial" w:cs="Arial"/>
+        </w:rPr>
+      </w:pPr>
+      <w:r>
+        <w:rPr>
+          <w:rFonts w:ascii="Arial" w:hAnsi="Arial" w:cs="Arial"/>
+          <w:b/>
+          <w:bCs/>
+        </w:rPr>
+        <w:t>Feature Demonstrations</w:t>
+      </w:r>
+      <w:r>
+        <w:rPr>
+          <w:rFonts w:ascii="Arial" w:hAnsi="Arial" w:cs="Arial"/>
+        </w:rPr>
+        <w:t>: Use of buttons, dialogs, and navigation.</w:t>
+      </w:r>
+    </w:p>
+    <w:p>
+      <w:pPr>
+        <w:numPr>
+          <w:ilvl w:val="0"/>
+          <w:numId w:val="38"/>
+        </w:numPr>
+        <w:rPr>
+          <w:rFonts w:ascii="Arial" w:hAnsi="Arial" w:cs="Arial"/>
+        </w:rPr>
+      </w:pPr>
+      <w:r>
+        <w:rPr>
+          <w:rFonts w:ascii="Arial" w:hAnsi="Arial" w:cs="Arial"/>
+          <w:b/>
+          <w:bCs/>
+        </w:rPr>
+        <w:t>Color Scheme Display</w:t>
+      </w:r>
+      <w:r>
+        <w:rPr>
+          <w:rFonts w:ascii="Arial" w:hAnsi="Arial" w:cs="Arial"/>
+        </w:rPr>
+        <w:t>: Palette and CSS variable view.</w:t>
+      </w:r>
+    </w:p>
+    <w:p>
+      <w:pPr>
+        <w:numPr>
+          <w:ilvl w:val="0"/>
+          <w:numId w:val="38"/>
+        </w:numPr>
+        <w:rPr>
+          <w:rFonts w:ascii="Arial" w:hAnsi="Arial" w:cs="Arial"/>
+        </w:rPr>
+      </w:pPr>
+      <w:r>
+        <w:rPr>
+          <w:rFonts w:ascii="Arial" w:hAnsi="Arial" w:cs="Arial"/>
+          <w:b/>
+          <w:bCs/>
+        </w:rPr>
+        <w:t>Final Scene</w:t>
+      </w:r>
+      <w:r>
+        <w:rPr>
+          <w:rFonts w:ascii="Arial" w:hAnsi="Arial" w:cs="Arial"/>
+        </w:rPr>
+        <w:t>: Homepage with contact details.</w:t>
+      </w:r>
+    </w:p>
+    <w:p>
+      <w:pPr>
+        <w:rPr>
+          <w:rFonts w:ascii="Arial" w:hAnsi="Arial" w:cs="Arial"/>
+        </w:rPr>
+      </w:pPr>
+      <w:r>
+        <w:rPr>
+          <w:rFonts w:ascii="Arial" w:hAnsi="Arial" w:cs="Arial"/>
+        </w:rPr>
+        <w:pict w14:anchorId="1AB381DC">
+          <v:rect id="_x0000_i1193" style="width:0;height:1.5pt" o:hralign="center" o:hrstd="t" o:hr="t" fillcolor="#a0a0a0" stroked="f"/>
+        </w:pict>
+      </w:r>
+    </w:p>
+    <w:p>
+      <w:pPr>
+        <w:rPr>
+          <w:rFonts w:ascii="Arial" w:hAnsi="Arial" w:cs="Arial"/>
+          <w:b/>
+          <w:bCs/>
+          <w:color w:val="4472C4" w:themeColor="accent1"/>
+          <w:sz w:val="28"/>
+          <w:szCs w:val="28"/>
+        </w:rPr>
+      </w:pPr>
+      <w:r>
+        <w:rPr>
+          <w:rFonts w:ascii="Arial" w:hAnsi="Arial" w:cs="Arial"/>
+          <w:b/>
+          <w:bCs/>
+          <w:color w:val="4472C4" w:themeColor="accent1"/>
+          <w:sz w:val="28"/>
+          <w:szCs w:val="28"/>
+        </w:rPr>
+        <w:t>Timeline</w:t>
+      </w:r>
+    </w:p>
+    <w:p>
+      <w:pPr>
+        <w:numPr>
+          <w:ilvl w:val="0"/>
+          <w:numId w:val="39"/>
+        </w:numPr>
+        <w:rPr>
+          <w:rFonts w:ascii="Arial" w:hAnsi="Arial" w:cs="Arial"/>
+        </w:rPr>
+      </w:pPr>
+      <w:r>
+        <w:rPr>
+          <w:rFonts w:ascii="Arial" w:hAnsi="Arial" w:cs="Arial"/>
+          <w:b/>
+          <w:bCs/>
+        </w:rPr>
+        <w:t>0:00-0:30</w:t>
+      </w:r>
+      <w:r>
+        <w:rPr>
+          <w:rFonts w:ascii="Arial" w:hAnsi="Arial" w:cs="Arial"/>
+        </w:rPr>
+        <w:t>: Opening introduction.</w:t>
+      </w:r>
+    </w:p>
+    <w:p>
+      <w:pPr>
+        <w:numPr>
+          <w:ilvl w:val="0"/>
+          <w:numId w:val="39"/>
+        </w:numPr>
+        <w:rPr>
+          <w:rFonts w:ascii="Arial" w:hAnsi="Arial" w:cs="Arial"/>
+        </w:rPr>
+      </w:pPr>
+      <w:r>
+        <w:rPr>
+          <w:rFonts w:ascii="Arial" w:hAnsi="Arial" w:cs="Arial"/>
+          <w:b/>
+          <w:bCs/>
+        </w:rPr>
+        <w:t>0:30-0:50</w:t>
+      </w:r>
+      <w:r>
+        <w:rPr>
+          <w:rFonts w:ascii="Arial" w:hAnsi="Arial" w:cs="Arial"/>
+        </w:rPr>
+        <w:t>: Homepage overview.</w:t>
+      </w:r>
+    </w:p>
+    <w:p>
+      <w:pPr>
+        <w:numPr>
+          <w:ilvl w:val="0"/>
+          <w:numId w:val="39"/>
+        </w:numPr>
+        <w:rPr>
+          <w:rFonts w:ascii="Arial" w:hAnsi="Arial" w:cs="Arial"/>
+        </w:rPr>
+      </w:pPr>
+      <w:r>
+        <w:rPr>
+          <w:rFonts w:ascii="Arial" w:hAnsi="Arial" w:cs="Arial"/>
+          <w:b/>
+          <w:bCs/>
+        </w:rPr>
+        <w:t>0:50-1:30</w:t>
+      </w:r>
+      <w:r>
+        <w:rPr>
+          <w:rFonts w:ascii="Arial" w:hAnsi="Arial" w:cs="Arial"/>
+        </w:rPr>
+        <w:t>: Portfolio walkthrough.</w:t>
+      </w:r>
+    </w:p>
+    <w:p>
+      <w:pPr>
+        <w:numPr>
+          <w:ilvl w:val="0"/>
+          <w:numId w:val="39"/>
+        </w:numPr>
+        <w:rPr>
+          <w:rFonts w:ascii="Arial" w:hAnsi="Arial" w:cs="Arial"/>
+        </w:rPr>
+      </w:pPr>
+      <w:r>
+        <w:rPr>
+          <w:rFonts w:ascii="Arial" w:hAnsi="Arial" w:cs="Arial"/>
+          <w:b/>
+          <w:bCs/>
+        </w:rPr>
+        <w:t>1:30-2:30</w:t>
+      </w:r>
+      <w:r>
+        <w:rPr>
+          <w:rFonts w:ascii="Arial" w:hAnsi="Arial" w:cs="Arial"/>
+        </w:rPr>
+        <w:t>: Features and interactivity showcase.</w:t>
+      </w:r>
+    </w:p>
+    <w:p>
+      <w:pPr>
+        <w:numPr>
+          <w:ilvl w:val="0"/>
+          <w:numId w:val="39"/>
+        </w:numPr>
+        <w:rPr>
+          <w:rFonts w:ascii="Arial" w:hAnsi="Arial" w:cs="Arial"/>
+        </w:rPr>
+      </w:pPr>
+      <w:r>
+        <w:rPr>
+          <w:rFonts w:ascii="Arial" w:hAnsi="Arial" w:cs="Arial"/>
+          <w:b/>
+          <w:bCs/>
+        </w:rPr>
+        <w:t>2:30-3:00</w:t>
+      </w:r>
+      <w:r>
+        <w:rPr>
+          <w:rFonts w:ascii="Arial" w:hAnsi="Arial" w:cs="Arial"/>
+        </w:rPr>
+        <w:t>: Closing and summary.</w:t>
+      </w:r>
+    </w:p>
+    <w:p>
+      <w:pPr>
+        <w:rPr>
+          <w:rFonts w:ascii="Arial" w:hAnsi="Arial" w:cs="Arial"/>
+        </w:rPr>
+      </w:pPr>
+      <w:r>
+        <w:rPr>
+          <w:rFonts w:ascii="Arial" w:hAnsi="Arial" w:cs="Arial"/>
+        </w:rPr>
+        <w:pict w14:anchorId="73898F4A">
+          <v:rect id="_x0000_i1194" style="width:0;height:1.5pt" o:hralign="center" o:hrstd="t" o:hr="t" fillcolor="#a0a0a0" stroked="f"/>
+        </w:pict>
+      </w:r>
+    </w:p>
+    <w:p>
+      <w:pPr>
+        <w:rPr>
+          <w:rFonts w:ascii="Arial" w:hAnsi="Arial" w:cs="Arial"/>
+          <w:b/>
+          <w:bCs/>
+          <w:color w:val="4472C4" w:themeColor="accent1"/>
+          <w:sz w:val="28"/>
+          <w:szCs w:val="28"/>
+        </w:rPr>
+      </w:pPr>
+      <w:r>
+        <w:rPr>
+          <w:rFonts w:ascii="Arial" w:hAnsi="Arial" w:cs="Arial"/>
+          <w:b/>
+          <w:bCs/>
+          <w:color w:val="4472C4" w:themeColor="accent1"/>
+          <w:sz w:val="28"/>
+          <w:szCs w:val="28"/>
+        </w:rPr>
+        <w:t>Narrative Flow Diagram</w:t>
+      </w:r>
+    </w:p>
+    <w:p>
+      <w:pPr>
+        <w:numPr>
+          <w:ilvl w:val="0"/>
+          <w:numId w:val="40"/>
+        </w:numPr>
+      </w:pPr>
+      <w:r>
+        <w:rPr>
+          <w:rFonts w:ascii="Arial" w:hAnsi="Arial" w:cs="Arial"/>
+          <w:b/>
+          <w:bCs/>
+        </w:rPr>
+        <w:t>Introduction</w:t>
+      </w:r>
+      <w:r>
+        <w:rPr>
+          <w:rFonts w:ascii="Arial" w:hAnsi="Arial" w:cs="Arial"/>
+        </w:rPr>
+        <w:t xml:space="preserve"> → 2. </w:t>
+      </w:r>
+      <w:r>
+        <w:rPr>
+          <w:rFonts w:ascii="Arial" w:hAnsi="Arial" w:cs="Arial"/>
+          <w:b/>
+          <w:bCs/>
+        </w:rPr>
+        <w:t>Homepage Overview</w:t>
+      </w:r>
+      <w:r>
+        <w:rPr>
+          <w:rFonts w:ascii="Arial" w:hAnsi="Arial" w:cs="Arial"/>
+        </w:rPr>
+        <w:t xml:space="preserve"> → 3. </w:t>
+      </w:r>
+      <w:r>
+        <w:rPr>
+          <w:rFonts w:ascii="Arial" w:hAnsi="Arial" w:cs="Arial"/>
+          <w:b/>
+          <w:bCs/>
+        </w:rPr>
+        <w:t>Portfolio Showcase</w:t>
+      </w:r>
+      <w:r>
+        <w:rPr>
+          <w:rFonts w:ascii="Arial" w:hAnsi="Arial" w:cs="Arial"/>
+        </w:rPr>
+        <w:t xml:space="preserve"> → 4. </w:t>
+      </w:r>
+      <w:r>
+        <w:rPr>
+          <w:rFonts w:ascii="Arial" w:hAnsi="Arial" w:cs="Arial"/>
+          <w:b/>
+          <w:bCs/>
+        </w:rPr>
+        <w:t>Features Demonstration</w:t>
+      </w:r>
+      <w:r>
+        <w:rPr>
+          <w:rFonts w:ascii="Arial" w:hAnsi="Arial" w:cs="Arial"/>
+        </w:rPr>
+        <w:t xml:space="preserve"> → 5. </w:t>
+      </w:r>
+      <w:r>
+        <w:rPr>
+          <w:rFonts w:ascii="Arial" w:hAnsi="Arial" w:cs="Arial"/>
+          <w:b/>
+          <w:bCs/>
+        </w:rPr>
+        <w:t>Color Scheme Highlight</w:t>
+      </w:r>
+      <w:r>
+        <w:rPr>
+          <w:rFonts w:ascii="Arial" w:hAnsi="Arial" w:cs="Arial"/>
+        </w:rPr>
+        <w:t xml:space="preserve"> → 6. </w:t>
+      </w:r>
+      <w:r>
+        <w:rPr>
+          <w:rFonts w:ascii="Arial" w:hAnsi="Arial" w:cs="Arial"/>
+          <w:b/>
+          <w:bCs/>
+        </w:rPr>
+        <w:t>Conclusion</w:t>
+      </w:r>
+    </w:p>
     <w:p/>
+    <w:p>
+      <w:pPr>
+        <w:rPr>
+          <w:rFonts w:ascii="Arial" w:hAnsi="Arial" w:cs="Arial"/>
+          <w:b/>
+          <w:bCs/>
+          <w:color w:val="4472C4" w:themeColor="accent1"/>
+          <w:sz w:val="28"/>
+          <w:szCs w:val="28"/>
+        </w:rPr>
+      </w:pPr>
+      <w:r>
+        <w:rPr>
+          <w:rFonts w:ascii="Arial" w:hAnsi="Arial" w:cs="Arial"/>
+          <w:b/>
+          <w:bCs/>
+          <w:color w:val="4472C4" w:themeColor="accent1"/>
+          <w:sz w:val="28"/>
+          <w:szCs w:val="28"/>
+        </w:rPr>
+        <w:t>YouTube Video submission</w:t>
+      </w:r>
+    </w:p>
+    <w:p>
+      <w:pPr>
+        <w:pStyle w:val="ListParagraph"/>
+        <w:numPr>
+          <w:ilvl w:val="0"/>
+          <w:numId w:val="43"/>
+        </w:numPr>
+        <w:rPr>
+          <w:rFonts w:ascii="Arial" w:hAnsi="Arial" w:cs="Arial"/>
+          <w:b/>
+          <w:bCs/>
+          <w:sz w:val="28"/>
+          <w:szCs w:val="28"/>
+        </w:rPr>
+      </w:pPr>
+      <w:r>
+        <w:rPr>
+          <w:rFonts w:ascii="Arial" w:hAnsi="Arial" w:cs="Arial"/>
+          <w:b/>
+          <w:bCs/>
+          <w:sz w:val="28"/>
+          <w:szCs w:val="28"/>
+        </w:rPr>
+        <w:t>cs50_final_project-bobtobey.mp4 </w:t>
+      </w:r>
+    </w:p>
+    <w:p>
+      <w:pPr>
+        <w:pStyle w:val="ListParagraph"/>
+        <w:numPr>
+          <w:ilvl w:val="0"/>
+          <w:numId w:val="43"/>
+        </w:numPr>
+        <w:rPr>
+          <w:rFonts w:ascii="Arial" w:hAnsi="Arial" w:cs="Arial"/>
+          <w:b/>
+          <w:bCs/>
+          <w:sz w:val="28"/>
+          <w:szCs w:val="28"/>
+        </w:rPr>
+      </w:pPr>
+      <w:hyperlink r:id="rId6" w:history="1">
+        <w:r>
+          <w:rPr>
+            <w:rStyle w:val="Hyperlink"/>
+            <w:rFonts w:ascii="Arial" w:hAnsi="Arial" w:cs="Arial"/>
+            <w:b/>
+            <w:bCs/>
+            <w:sz w:val="28"/>
+            <w:szCs w:val="28"/>
+          </w:rPr>
+          <w:t>https://youtu.be/C2Bh4CzWIzE</w:t>
+        </w:r>
+      </w:hyperlink>
+    </w:p>
+    <w:p>
+      <w:pPr>
+        <w:rPr>
+          <w:rFonts w:ascii="Arial" w:hAnsi="Arial" w:cs="Arial"/>
+          <w:b/>
+          <w:bCs/>
+          <w:sz w:val="28"/>
+          <w:szCs w:val="28"/>
+        </w:rPr>
+      </w:pPr>
+    </w:p>
     <w:sectPr>
       <w:pgSz w:w="12240" w:h="15840"/>
       <w:pgMar w:top="1440" w:right="1440" w:bottom="1440" w:left="1440" w:header="720" w:footer="720" w:gutter="0"/>
@@ -2338,6 +4601,300 @@
 <file path=word/numbering.xml><?xml version="1.0" encoding="utf-8"?>
 <w:numbering xmlns:wpc="http://schemas.microsoft.com/office/word/2010/wordprocessingCanvas" xmlns:cx="http://schemas.microsoft.com/office/drawing/2014/chartex" xmlns:cx1="http://schemas.microsoft.com/office/drawing/2015/9/8/chartex" xmlns:cx2="http://schemas.microsoft.com/office/drawing/2015/10/21/chartex" xmlns:cx3="http://schemas.microsoft.com/office/drawing/2016/5/9/chartex" xmlns:cx4="http://schemas.microsoft.com/office/drawing/2016/5/10/chartex" xmlns:cx5="http://schemas.microsoft.com/office/drawing/2016/5/11/chartex" xmlns:cx6="http://schemas.microsoft.com/office/drawing/2016/5/12/chartex" xmlns:cx7="http://schemas.microsoft.com/office/drawing/2016/5/13/chartex" xmlns:cx8="http://schemas.microsoft.com/office/drawing/2016/5/14/chartex" xmlns:mc="http://schemas.openxmlformats.org/markup-compatibility/2006" xmlns:aink="http://schemas.microsoft.com/office/drawing/2016/ink" xmlns:am3d="http://schemas.microsoft.com/office/drawing/2017/model3d" xmlns:o="urn:schemas-microsoft-com:office:office" xmlns:oel="http://schemas.microsoft.com/office/2019/extlst" xmlns:r="http://schemas.openxmlformats.org/officeDocument/2006/relationships" xmlns:m="http://schemas.openxmlformats.org/officeDocument/2006/math" xmlns:v="urn:schemas-microsoft-com:vml" xmlns:wp14="http://schemas.microsoft.com/office/word/2010/wordprocessingDrawing" xmlns:wp="http://schemas.openxmlformats.org/drawingml/2006/wordprocessingDrawing" xmlns:w10="urn:schemas-microsoft-com:office:word" xmlns:w="http://schemas.openxmlformats.org/wordprocessingml/2006/main" xmlns:w14="http://schemas.microsoft.com/office/word/2010/wordml" xmlns:w15="http://schemas.microsoft.com/office/word/2012/wordml" xmlns:w16cex="http://schemas.microsoft.com/office/word/2018/wordml/cex" xmlns:w16cid="http://schemas.microsoft.com/office/word/2016/wordml/cid" xmlns:w16="http://schemas.microsoft.com/office/word/2018/wordml" xmlns:w16du="http://schemas.microsoft.com/office/word/2023/wordml/word16du" xmlns:w16sdtdh="http://schemas.microsoft.com/office/word/2020/wordml/sdtdatahash" xmlns:w16se="http://schemas.microsoft.com/office/word/2015/wordml/symex" xmlns:wpg="http://schemas.microsoft.com/office/word/2010/wordprocessingGroup" xmlns:wpi="http://schemas.microsoft.com/office/word/2010/wordprocessingInk" xmlns:wne="http://schemas.microsoft.com/office/word/2006/wordml" xmlns:wps="http://schemas.microsoft.com/office/word/2010/wordprocessingShape" mc:Ignorable="w14 w15 w16se w16cid w16 w16cex w16sdtdh w16du wp14">
   <w:abstractNum w:abstractNumId="0" w15:restartNumberingAfterBreak="0">
+    <w:nsid w:val="040C651F"/>
+    <w:multiLevelType w:val="multilevel"/>
+    <w:tmpl w:val="5AF27F00"/>
+    <w:lvl w:ilvl="0">
+      <w:start w:val="1"/>
+      <w:numFmt w:val="bullet"/>
+      <w:lvlText w:val=""/>
+      <w:lvlJc w:val="left"/>
+      <w:pPr>
+        <w:tabs>
+          <w:tab w:val="num" w:pos="720"/>
+        </w:tabs>
+        <w:ind w:left="720" w:hanging="360"/>
+      </w:pPr>
+      <w:rPr>
+        <w:rFonts w:ascii="Symbol" w:hAnsi="Symbol" w:hint="default"/>
+        <w:sz w:val="20"/>
+      </w:rPr>
+    </w:lvl>
+    <w:lvl w:ilvl="1">
+      <w:start w:val="1"/>
+      <w:numFmt w:val="bullet"/>
+      <w:lvlText w:val="o"/>
+      <w:lvlJc w:val="left"/>
+      <w:pPr>
+        <w:tabs>
+          <w:tab w:val="num" w:pos="1440"/>
+        </w:tabs>
+        <w:ind w:left="1440" w:hanging="360"/>
+      </w:pPr>
+      <w:rPr>
+        <w:rFonts w:ascii="Courier New" w:hAnsi="Courier New" w:hint="default"/>
+        <w:sz w:val="20"/>
+      </w:rPr>
+    </w:lvl>
+    <w:lvl w:ilvl="2" w:tentative="1">
+      <w:start w:val="1"/>
+      <w:numFmt w:val="bullet"/>
+      <w:lvlText w:val=""/>
+      <w:lvlJc w:val="left"/>
+      <w:pPr>
+        <w:tabs>
+          <w:tab w:val="num" w:pos="2160"/>
+        </w:tabs>
+        <w:ind w:left="2160" w:hanging="360"/>
+      </w:pPr>
+      <w:rPr>
+        <w:rFonts w:ascii="Wingdings" w:hAnsi="Wingdings" w:hint="default"/>
+        <w:sz w:val="20"/>
+      </w:rPr>
+    </w:lvl>
+    <w:lvl w:ilvl="3" w:tentative="1">
+      <w:start w:val="1"/>
+      <w:numFmt w:val="bullet"/>
+      <w:lvlText w:val=""/>
+      <w:lvlJc w:val="left"/>
+      <w:pPr>
+        <w:tabs>
+          <w:tab w:val="num" w:pos="2880"/>
+        </w:tabs>
+        <w:ind w:left="2880" w:hanging="360"/>
+      </w:pPr>
+      <w:rPr>
+        <w:rFonts w:ascii="Wingdings" w:hAnsi="Wingdings" w:hint="default"/>
+        <w:sz w:val="20"/>
+      </w:rPr>
+    </w:lvl>
+    <w:lvl w:ilvl="4" w:tentative="1">
+      <w:start w:val="1"/>
+      <w:numFmt w:val="bullet"/>
+      <w:lvlText w:val=""/>
+      <w:lvlJc w:val="left"/>
+      <w:pPr>
+        <w:tabs>
+          <w:tab w:val="num" w:pos="3600"/>
+        </w:tabs>
+        <w:ind w:left="3600" w:hanging="360"/>
+      </w:pPr>
+      <w:rPr>
+        <w:rFonts w:ascii="Wingdings" w:hAnsi="Wingdings" w:hint="default"/>
+        <w:sz w:val="20"/>
+      </w:rPr>
+    </w:lvl>
+    <w:lvl w:ilvl="5" w:tentative="1">
+      <w:start w:val="1"/>
+      <w:numFmt w:val="bullet"/>
+      <w:lvlText w:val=""/>
+      <w:lvlJc w:val="left"/>
+      <w:pPr>
+        <w:tabs>
+          <w:tab w:val="num" w:pos="4320"/>
+        </w:tabs>
+        <w:ind w:left="4320" w:hanging="360"/>
+      </w:pPr>
+      <w:rPr>
+        <w:rFonts w:ascii="Wingdings" w:hAnsi="Wingdings" w:hint="default"/>
+        <w:sz w:val="20"/>
+      </w:rPr>
+    </w:lvl>
+    <w:lvl w:ilvl="6" w:tentative="1">
+      <w:start w:val="1"/>
+      <w:numFmt w:val="bullet"/>
+      <w:lvlText w:val=""/>
+      <w:lvlJc w:val="left"/>
+      <w:pPr>
+        <w:tabs>
+          <w:tab w:val="num" w:pos="5040"/>
+        </w:tabs>
+        <w:ind w:left="5040" w:hanging="360"/>
+      </w:pPr>
+      <w:rPr>
+        <w:rFonts w:ascii="Wingdings" w:hAnsi="Wingdings" w:hint="default"/>
+        <w:sz w:val="20"/>
+      </w:rPr>
+    </w:lvl>
+    <w:lvl w:ilvl="7" w:tentative="1">
+      <w:start w:val="1"/>
+      <w:numFmt w:val="bullet"/>
+      <w:lvlText w:val=""/>
+      <w:lvlJc w:val="left"/>
+      <w:pPr>
+        <w:tabs>
+          <w:tab w:val="num" w:pos="5760"/>
+        </w:tabs>
+        <w:ind w:left="5760" w:hanging="360"/>
+      </w:pPr>
+      <w:rPr>
+        <w:rFonts w:ascii="Wingdings" w:hAnsi="Wingdings" w:hint="default"/>
+        <w:sz w:val="20"/>
+      </w:rPr>
+    </w:lvl>
+    <w:lvl w:ilvl="8" w:tentative="1">
+      <w:start w:val="1"/>
+      <w:numFmt w:val="bullet"/>
+      <w:lvlText w:val=""/>
+      <w:lvlJc w:val="left"/>
+      <w:pPr>
+        <w:tabs>
+          <w:tab w:val="num" w:pos="6480"/>
+        </w:tabs>
+        <w:ind w:left="6480" w:hanging="360"/>
+      </w:pPr>
+      <w:rPr>
+        <w:rFonts w:ascii="Wingdings" w:hAnsi="Wingdings" w:hint="default"/>
+        <w:sz w:val="20"/>
+      </w:rPr>
+    </w:lvl>
+  </w:abstractNum>
+  <w:abstractNum w:abstractNumId="1" w15:restartNumberingAfterBreak="0">
+    <w:nsid w:val="0759229B"/>
+    <w:multiLevelType w:val="multilevel"/>
+    <w:tmpl w:val="9EC8E540"/>
+    <w:lvl w:ilvl="0">
+      <w:start w:val="1"/>
+      <w:numFmt w:val="bullet"/>
+      <w:lvlText w:val=""/>
+      <w:lvlJc w:val="left"/>
+      <w:pPr>
+        <w:tabs>
+          <w:tab w:val="num" w:pos="720"/>
+        </w:tabs>
+        <w:ind w:left="720" w:hanging="360"/>
+      </w:pPr>
+      <w:rPr>
+        <w:rFonts w:ascii="Symbol" w:hAnsi="Symbol" w:hint="default"/>
+        <w:sz w:val="20"/>
+      </w:rPr>
+    </w:lvl>
+    <w:lvl w:ilvl="1">
+      <w:start w:val="1"/>
+      <w:numFmt w:val="bullet"/>
+      <w:lvlText w:val=""/>
+      <w:lvlJc w:val="left"/>
+      <w:pPr>
+        <w:ind w:left="1440" w:hanging="360"/>
+      </w:pPr>
+      <w:rPr>
+        <w:rFonts w:ascii="Symbol" w:hAnsi="Symbol" w:hint="default"/>
+      </w:rPr>
+    </w:lvl>
+    <w:lvl w:ilvl="2">
+      <w:start w:val="1"/>
+      <w:numFmt w:val="bullet"/>
+      <w:lvlText w:val=""/>
+      <w:lvlJc w:val="left"/>
+      <w:pPr>
+        <w:tabs>
+          <w:tab w:val="num" w:pos="2160"/>
+        </w:tabs>
+        <w:ind w:left="2160" w:hanging="360"/>
+      </w:pPr>
+      <w:rPr>
+        <w:rFonts w:ascii="Wingdings" w:hAnsi="Wingdings" w:hint="default"/>
+        <w:sz w:val="20"/>
+      </w:rPr>
+    </w:lvl>
+    <w:lvl w:ilvl="3" w:tentative="1">
+      <w:start w:val="1"/>
+      <w:numFmt w:val="bullet"/>
+      <w:lvlText w:val=""/>
+      <w:lvlJc w:val="left"/>
+      <w:pPr>
+        <w:tabs>
+          <w:tab w:val="num" w:pos="2880"/>
+        </w:tabs>
+        <w:ind w:left="2880" w:hanging="360"/>
+      </w:pPr>
+      <w:rPr>
+        <w:rFonts w:ascii="Wingdings" w:hAnsi="Wingdings" w:hint="default"/>
+        <w:sz w:val="20"/>
+      </w:rPr>
+    </w:lvl>
+    <w:lvl w:ilvl="4" w:tentative="1">
+      <w:start w:val="1"/>
+      <w:numFmt w:val="bullet"/>
+      <w:lvlText w:val=""/>
+      <w:lvlJc w:val="left"/>
+      <w:pPr>
+        <w:tabs>
+          <w:tab w:val="num" w:pos="3600"/>
+        </w:tabs>
+        <w:ind w:left="3600" w:hanging="360"/>
+      </w:pPr>
+      <w:rPr>
+        <w:rFonts w:ascii="Wingdings" w:hAnsi="Wingdings" w:hint="default"/>
+        <w:sz w:val="20"/>
+      </w:rPr>
+    </w:lvl>
+    <w:lvl w:ilvl="5" w:tentative="1">
+      <w:start w:val="1"/>
+      <w:numFmt w:val="bullet"/>
+      <w:lvlText w:val=""/>
+      <w:lvlJc w:val="left"/>
+      <w:pPr>
+        <w:tabs>
+          <w:tab w:val="num" w:pos="4320"/>
+        </w:tabs>
+        <w:ind w:left="4320" w:hanging="360"/>
+      </w:pPr>
+      <w:rPr>
+        <w:rFonts w:ascii="Wingdings" w:hAnsi="Wingdings" w:hint="default"/>
+        <w:sz w:val="20"/>
+      </w:rPr>
+    </w:lvl>
+    <w:lvl w:ilvl="6" w:tentative="1">
+      <w:start w:val="1"/>
+      <w:numFmt w:val="bullet"/>
+      <w:lvlText w:val=""/>
+      <w:lvlJc w:val="left"/>
+      <w:pPr>
+        <w:tabs>
+          <w:tab w:val="num" w:pos="5040"/>
+        </w:tabs>
+        <w:ind w:left="5040" w:hanging="360"/>
+      </w:pPr>
+      <w:rPr>
+        <w:rFonts w:ascii="Wingdings" w:hAnsi="Wingdings" w:hint="default"/>
+        <w:sz w:val="20"/>
+      </w:rPr>
+    </w:lvl>
+    <w:lvl w:ilvl="7" w:tentative="1">
+      <w:start w:val="1"/>
+      <w:numFmt w:val="bullet"/>
+      <w:lvlText w:val=""/>
+      <w:lvlJc w:val="left"/>
+      <w:pPr>
+        <w:tabs>
+          <w:tab w:val="num" w:pos="5760"/>
+        </w:tabs>
+        <w:ind w:left="5760" w:hanging="360"/>
+      </w:pPr>
+      <w:rPr>
+        <w:rFonts w:ascii="Wingdings" w:hAnsi="Wingdings" w:hint="default"/>
+        <w:sz w:val="20"/>
+      </w:rPr>
+    </w:lvl>
+    <w:lvl w:ilvl="8" w:tentative="1">
+      <w:start w:val="1"/>
+      <w:numFmt w:val="bullet"/>
+      <w:lvlText w:val=""/>
+      <w:lvlJc w:val="left"/>
+      <w:pPr>
+        <w:tabs>
+          <w:tab w:val="num" w:pos="6480"/>
+        </w:tabs>
+        <w:ind w:left="6480" w:hanging="360"/>
+      </w:pPr>
+      <w:rPr>
+        <w:rFonts w:ascii="Wingdings" w:hAnsi="Wingdings" w:hint="default"/>
+        <w:sz w:val="20"/>
+      </w:rPr>
+    </w:lvl>
+  </w:abstractNum>
+  <w:abstractNum w:abstractNumId="2" w15:restartNumberingAfterBreak="0">
     <w:nsid w:val="084165A4"/>
     <w:multiLevelType w:val="multilevel"/>
     <w:tmpl w:val="0C30DF32"/>
@@ -2454,7 +5011,7 @@
       </w:pPr>
     </w:lvl>
   </w:abstractNum>
-  <w:abstractNum w:abstractNumId="1" w15:restartNumberingAfterBreak="0">
+  <w:abstractNum w:abstractNumId="3" w15:restartNumberingAfterBreak="0">
     <w:nsid w:val="0D64552C"/>
     <w:multiLevelType w:val="multilevel"/>
     <w:tmpl w:val="6CF69D78"/>
@@ -2571,7 +5128,7 @@
       </w:pPr>
     </w:lvl>
   </w:abstractNum>
-  <w:abstractNum w:abstractNumId="2" w15:restartNumberingAfterBreak="0">
+  <w:abstractNum w:abstractNumId="4" w15:restartNumberingAfterBreak="0">
     <w:nsid w:val="0E7D7830"/>
     <w:multiLevelType w:val="multilevel"/>
     <w:tmpl w:val="52981A1A"/>
@@ -2720,7 +5277,7 @@
       </w:rPr>
     </w:lvl>
   </w:abstractNum>
-  <w:abstractNum w:abstractNumId="3" w15:restartNumberingAfterBreak="0">
+  <w:abstractNum w:abstractNumId="5" w15:restartNumberingAfterBreak="0">
     <w:nsid w:val="103B5C31"/>
     <w:multiLevelType w:val="multilevel"/>
     <w:tmpl w:val="1CFA17C8"/>
@@ -2869,7 +5426,7 @@
       </w:rPr>
     </w:lvl>
   </w:abstractNum>
-  <w:abstractNum w:abstractNumId="4" w15:restartNumberingAfterBreak="0">
+  <w:abstractNum w:abstractNumId="6" w15:restartNumberingAfterBreak="0">
     <w:nsid w:val="1482775B"/>
     <w:multiLevelType w:val="multilevel"/>
     <w:tmpl w:val="80247016"/>
@@ -2958,7 +5515,7 @@
       </w:pPr>
     </w:lvl>
   </w:abstractNum>
-  <w:abstractNum w:abstractNumId="5" w15:restartNumberingAfterBreak="0">
+  <w:abstractNum w:abstractNumId="7" w15:restartNumberingAfterBreak="0">
     <w:nsid w:val="16197434"/>
     <w:multiLevelType w:val="multilevel"/>
     <w:tmpl w:val="88D26B26"/>
@@ -3107,7 +5664,7 @@
       </w:rPr>
     </w:lvl>
   </w:abstractNum>
-  <w:abstractNum w:abstractNumId="6" w15:restartNumberingAfterBreak="0">
+  <w:abstractNum w:abstractNumId="8" w15:restartNumberingAfterBreak="0">
     <w:nsid w:val="18290BBE"/>
     <w:multiLevelType w:val="multilevel"/>
     <w:tmpl w:val="71F64BAA"/>
@@ -3224,7 +5781,7 @@
       </w:pPr>
     </w:lvl>
   </w:abstractNum>
-  <w:abstractNum w:abstractNumId="7" w15:restartNumberingAfterBreak="0">
+  <w:abstractNum w:abstractNumId="9" w15:restartNumberingAfterBreak="0">
     <w:nsid w:val="18B804D3"/>
     <w:multiLevelType w:val="multilevel"/>
     <w:tmpl w:val="690207CA"/>
@@ -3373,7 +5930,124 @@
       </w:rPr>
     </w:lvl>
   </w:abstractNum>
-  <w:abstractNum w:abstractNumId="8" w15:restartNumberingAfterBreak="0">
+  <w:abstractNum w:abstractNumId="10" w15:restartNumberingAfterBreak="0">
+    <w:nsid w:val="1E5963F1"/>
+    <w:multiLevelType w:val="multilevel"/>
+    <w:tmpl w:val="9B36F7D8"/>
+    <w:lvl w:ilvl="0">
+      <w:start w:val="1"/>
+      <w:numFmt w:val="decimal"/>
+      <w:lvlText w:val="%1."/>
+      <w:lvlJc w:val="left"/>
+      <w:pPr>
+        <w:tabs>
+          <w:tab w:val="num" w:pos="720"/>
+        </w:tabs>
+        <w:ind w:left="720" w:hanging="360"/>
+      </w:pPr>
+    </w:lvl>
+    <w:lvl w:ilvl="1">
+      <w:start w:val="1"/>
+      <w:numFmt w:val="bullet"/>
+      <w:lvlText w:val="o"/>
+      <w:lvlJc w:val="left"/>
+      <w:pPr>
+        <w:tabs>
+          <w:tab w:val="num" w:pos="1440"/>
+        </w:tabs>
+        <w:ind w:left="1440" w:hanging="360"/>
+      </w:pPr>
+      <w:rPr>
+        <w:rFonts w:ascii="Courier New" w:hAnsi="Courier New" w:hint="default"/>
+        <w:sz w:val="20"/>
+      </w:rPr>
+    </w:lvl>
+    <w:lvl w:ilvl="2" w:tentative="1">
+      <w:start w:val="1"/>
+      <w:numFmt w:val="decimal"/>
+      <w:lvlText w:val="%3."/>
+      <w:lvlJc w:val="left"/>
+      <w:pPr>
+        <w:tabs>
+          <w:tab w:val="num" w:pos="2160"/>
+        </w:tabs>
+        <w:ind w:left="2160" w:hanging="360"/>
+      </w:pPr>
+    </w:lvl>
+    <w:lvl w:ilvl="3" w:tentative="1">
+      <w:start w:val="1"/>
+      <w:numFmt w:val="decimal"/>
+      <w:lvlText w:val="%4."/>
+      <w:lvlJc w:val="left"/>
+      <w:pPr>
+        <w:tabs>
+          <w:tab w:val="num" w:pos="2880"/>
+        </w:tabs>
+        <w:ind w:left="2880" w:hanging="360"/>
+      </w:pPr>
+    </w:lvl>
+    <w:lvl w:ilvl="4" w:tentative="1">
+      <w:start w:val="1"/>
+      <w:numFmt w:val="decimal"/>
+      <w:lvlText w:val="%5."/>
+      <w:lvlJc w:val="left"/>
+      <w:pPr>
+        <w:tabs>
+          <w:tab w:val="num" w:pos="3600"/>
+        </w:tabs>
+        <w:ind w:left="3600" w:hanging="360"/>
+      </w:pPr>
+    </w:lvl>
+    <w:lvl w:ilvl="5" w:tentative="1">
+      <w:start w:val="1"/>
+      <w:numFmt w:val="decimal"/>
+      <w:lvlText w:val="%6."/>
+      <w:lvlJc w:val="left"/>
+      <w:pPr>
+        <w:tabs>
+          <w:tab w:val="num" w:pos="4320"/>
+        </w:tabs>
+        <w:ind w:left="4320" w:hanging="360"/>
+      </w:pPr>
+    </w:lvl>
+    <w:lvl w:ilvl="6" w:tentative="1">
+      <w:start w:val="1"/>
+      <w:numFmt w:val="decimal"/>
+      <w:lvlText w:val="%7."/>
+      <w:lvlJc w:val="left"/>
+      <w:pPr>
+        <w:tabs>
+          <w:tab w:val="num" w:pos="5040"/>
+        </w:tabs>
+        <w:ind w:left="5040" w:hanging="360"/>
+      </w:pPr>
+    </w:lvl>
+    <w:lvl w:ilvl="7" w:tentative="1">
+      <w:start w:val="1"/>
+      <w:numFmt w:val="decimal"/>
+      <w:lvlText w:val="%8."/>
+      <w:lvlJc w:val="left"/>
+      <w:pPr>
+        <w:tabs>
+          <w:tab w:val="num" w:pos="5760"/>
+        </w:tabs>
+        <w:ind w:left="5760" w:hanging="360"/>
+      </w:pPr>
+    </w:lvl>
+    <w:lvl w:ilvl="8" w:tentative="1">
+      <w:start w:val="1"/>
+      <w:numFmt w:val="decimal"/>
+      <w:lvlText w:val="%9."/>
+      <w:lvlJc w:val="left"/>
+      <w:pPr>
+        <w:tabs>
+          <w:tab w:val="num" w:pos="6480"/>
+        </w:tabs>
+        <w:ind w:left="6480" w:hanging="360"/>
+      </w:pPr>
+    </w:lvl>
+  </w:abstractNum>
+  <w:abstractNum w:abstractNumId="11" w15:restartNumberingAfterBreak="0">
     <w:nsid w:val="25917392"/>
     <w:multiLevelType w:val="multilevel"/>
     <w:tmpl w:val="F90E0F2C"/>
@@ -3486,7 +6160,7 @@
       </w:pPr>
     </w:lvl>
   </w:abstractNum>
-  <w:abstractNum w:abstractNumId="9" w15:restartNumberingAfterBreak="0">
+  <w:abstractNum w:abstractNumId="12" w15:restartNumberingAfterBreak="0">
     <w:nsid w:val="2D23490D"/>
     <w:multiLevelType w:val="multilevel"/>
     <w:tmpl w:val="6BC25600"/>
@@ -3603,7 +6277,7 @@
       </w:pPr>
     </w:lvl>
   </w:abstractNum>
-  <w:abstractNum w:abstractNumId="10" w15:restartNumberingAfterBreak="0">
+  <w:abstractNum w:abstractNumId="13" w15:restartNumberingAfterBreak="0">
     <w:nsid w:val="31E30B47"/>
     <w:multiLevelType w:val="multilevel"/>
     <w:tmpl w:val="B502B312"/>
@@ -3752,7 +6426,7 @@
       </w:rPr>
     </w:lvl>
   </w:abstractNum>
-  <w:abstractNum w:abstractNumId="11" w15:restartNumberingAfterBreak="0">
+  <w:abstractNum w:abstractNumId="14" w15:restartNumberingAfterBreak="0">
     <w:nsid w:val="39B92C5C"/>
     <w:multiLevelType w:val="multilevel"/>
     <w:tmpl w:val="1E6EB236"/>
@@ -3869,7 +6543,7 @@
       </w:pPr>
     </w:lvl>
   </w:abstractNum>
-  <w:abstractNum w:abstractNumId="12" w15:restartNumberingAfterBreak="0">
+  <w:abstractNum w:abstractNumId="15" w15:restartNumberingAfterBreak="0">
     <w:nsid w:val="3CDC0846"/>
     <w:multiLevelType w:val="multilevel"/>
     <w:tmpl w:val="0E982EC2"/>
@@ -3983,7 +6657,7 @@
       </w:pPr>
     </w:lvl>
   </w:abstractNum>
-  <w:abstractNum w:abstractNumId="13" w15:restartNumberingAfterBreak="0">
+  <w:abstractNum w:abstractNumId="16" w15:restartNumberingAfterBreak="0">
     <w:nsid w:val="42D657C0"/>
     <w:multiLevelType w:val="multilevel"/>
     <w:tmpl w:val="490A5800"/>
@@ -4132,7 +6806,120 @@
       </w:rPr>
     </w:lvl>
   </w:abstractNum>
-  <w:abstractNum w:abstractNumId="14" w15:restartNumberingAfterBreak="0">
+  <w:abstractNum w:abstractNumId="17" w15:restartNumberingAfterBreak="0">
+    <w:nsid w:val="43D17CC4"/>
+    <w:multiLevelType w:val="multilevel"/>
+    <w:tmpl w:val="96129676"/>
+    <w:lvl w:ilvl="0">
+      <w:start w:val="1"/>
+      <w:numFmt w:val="decimal"/>
+      <w:lvlText w:val="%1."/>
+      <w:lvlJc w:val="left"/>
+      <w:pPr>
+        <w:tabs>
+          <w:tab w:val="num" w:pos="720"/>
+        </w:tabs>
+        <w:ind w:left="720" w:hanging="360"/>
+      </w:pPr>
+    </w:lvl>
+    <w:lvl w:ilvl="1" w:tentative="1">
+      <w:start w:val="1"/>
+      <w:numFmt w:val="decimal"/>
+      <w:lvlText w:val="%2."/>
+      <w:lvlJc w:val="left"/>
+      <w:pPr>
+        <w:tabs>
+          <w:tab w:val="num" w:pos="1440"/>
+        </w:tabs>
+        <w:ind w:left="1440" w:hanging="360"/>
+      </w:pPr>
+    </w:lvl>
+    <w:lvl w:ilvl="2" w:tentative="1">
+      <w:start w:val="1"/>
+      <w:numFmt w:val="decimal"/>
+      <w:lvlText w:val="%3."/>
+      <w:lvlJc w:val="left"/>
+      <w:pPr>
+        <w:tabs>
+          <w:tab w:val="num" w:pos="2160"/>
+        </w:tabs>
+        <w:ind w:left="2160" w:hanging="360"/>
+      </w:pPr>
+    </w:lvl>
+    <w:lvl w:ilvl="3" w:tentative="1">
+      <w:start w:val="1"/>
+      <w:numFmt w:val="decimal"/>
+      <w:lvlText w:val="%4."/>
+      <w:lvlJc w:val="left"/>
+      <w:pPr>
+        <w:tabs>
+          <w:tab w:val="num" w:pos="2880"/>
+        </w:tabs>
+        <w:ind w:left="2880" w:hanging="360"/>
+      </w:pPr>
+    </w:lvl>
+    <w:lvl w:ilvl="4" w:tentative="1">
+      <w:start w:val="1"/>
+      <w:numFmt w:val="decimal"/>
+      <w:lvlText w:val="%5."/>
+      <w:lvlJc w:val="left"/>
+      <w:pPr>
+        <w:tabs>
+          <w:tab w:val="num" w:pos="3600"/>
+        </w:tabs>
+        <w:ind w:left="3600" w:hanging="360"/>
+      </w:pPr>
+    </w:lvl>
+    <w:lvl w:ilvl="5" w:tentative="1">
+      <w:start w:val="1"/>
+      <w:numFmt w:val="decimal"/>
+      <w:lvlText w:val="%6."/>
+      <w:lvlJc w:val="left"/>
+      <w:pPr>
+        <w:tabs>
+          <w:tab w:val="num" w:pos="4320"/>
+        </w:tabs>
+        <w:ind w:left="4320" w:hanging="360"/>
+      </w:pPr>
+    </w:lvl>
+    <w:lvl w:ilvl="6" w:tentative="1">
+      <w:start w:val="1"/>
+      <w:numFmt w:val="decimal"/>
+      <w:lvlText w:val="%7."/>
+      <w:lvlJc w:val="left"/>
+      <w:pPr>
+        <w:tabs>
+          <w:tab w:val="num" w:pos="5040"/>
+        </w:tabs>
+        <w:ind w:left="5040" w:hanging="360"/>
+      </w:pPr>
+    </w:lvl>
+    <w:lvl w:ilvl="7" w:tentative="1">
+      <w:start w:val="1"/>
+      <w:numFmt w:val="decimal"/>
+      <w:lvlText w:val="%8."/>
+      <w:lvlJc w:val="left"/>
+      <w:pPr>
+        <w:tabs>
+          <w:tab w:val="num" w:pos="5760"/>
+        </w:tabs>
+        <w:ind w:left="5760" w:hanging="360"/>
+      </w:pPr>
+    </w:lvl>
+    <w:lvl w:ilvl="8" w:tentative="1">
+      <w:start w:val="1"/>
+      <w:numFmt w:val="decimal"/>
+      <w:lvlText w:val="%9."/>
+      <w:lvlJc w:val="left"/>
+      <w:pPr>
+        <w:tabs>
+          <w:tab w:val="num" w:pos="6480"/>
+        </w:tabs>
+        <w:ind w:left="6480" w:hanging="360"/>
+      </w:pPr>
+    </w:lvl>
+  </w:abstractNum>
+  <w:abstractNum w:abstractNumId="18" w15:restartNumberingAfterBreak="0">
     <w:nsid w:val="45656CA1"/>
     <w:multiLevelType w:val="multilevel"/>
     <w:tmpl w:val="4470075E"/>
@@ -4281,7 +7068,152 @@
       </w:rPr>
     </w:lvl>
   </w:abstractNum>
-  <w:abstractNum w:abstractNumId="15" w15:restartNumberingAfterBreak="0">
+  <w:abstractNum w:abstractNumId="19" w15:restartNumberingAfterBreak="0">
+    <w:nsid w:val="473630DB"/>
+    <w:multiLevelType w:val="multilevel"/>
+    <w:tmpl w:val="9EC8E540"/>
+    <w:lvl w:ilvl="0">
+      <w:start w:val="1"/>
+      <w:numFmt w:val="bullet"/>
+      <w:lvlText w:val=""/>
+      <w:lvlJc w:val="left"/>
+      <w:pPr>
+        <w:tabs>
+          <w:tab w:val="num" w:pos="720"/>
+        </w:tabs>
+        <w:ind w:left="720" w:hanging="360"/>
+      </w:pPr>
+      <w:rPr>
+        <w:rFonts w:ascii="Symbol" w:hAnsi="Symbol" w:hint="default"/>
+        <w:sz w:val="20"/>
+      </w:rPr>
+    </w:lvl>
+    <w:lvl w:ilvl="1">
+      <w:start w:val="1"/>
+      <w:numFmt w:val="bullet"/>
+      <w:lvlText w:val=""/>
+      <w:lvlJc w:val="left"/>
+      <w:pPr>
+        <w:ind w:left="1440" w:hanging="360"/>
+      </w:pPr>
+      <w:rPr>
+        <w:rFonts w:ascii="Symbol" w:hAnsi="Symbol" w:hint="default"/>
+      </w:rPr>
+    </w:lvl>
+    <w:lvl w:ilvl="2">
+      <w:start w:val="1"/>
+      <w:numFmt w:val="bullet"/>
+      <w:lvlText w:val=""/>
+      <w:lvlJc w:val="left"/>
+      <w:pPr>
+        <w:tabs>
+          <w:tab w:val="num" w:pos="2160"/>
+        </w:tabs>
+        <w:ind w:left="2160" w:hanging="360"/>
+      </w:pPr>
+      <w:rPr>
+        <w:rFonts w:ascii="Wingdings" w:hAnsi="Wingdings" w:hint="default"/>
+        <w:sz w:val="20"/>
+      </w:rPr>
+    </w:lvl>
+    <w:lvl w:ilvl="3" w:tentative="1">
+      <w:start w:val="1"/>
+      <w:numFmt w:val="bullet"/>
+      <w:lvlText w:val=""/>
+      <w:lvlJc w:val="left"/>
+      <w:pPr>
+        <w:tabs>
+          <w:tab w:val="num" w:pos="2880"/>
+        </w:tabs>
+        <w:ind w:left="2880" w:hanging="360"/>
+      </w:pPr>
+      <w:rPr>
+        <w:rFonts w:ascii="Wingdings" w:hAnsi="Wingdings" w:hint="default"/>
+        <w:sz w:val="20"/>
+      </w:rPr>
+    </w:lvl>
+    <w:lvl w:ilvl="4" w:tentative="1">
+      <w:start w:val="1"/>
+      <w:numFmt w:val="bullet"/>
+      <w:lvlText w:val=""/>
+      <w:lvlJc w:val="left"/>
+      <w:pPr>
+        <w:tabs>
+          <w:tab w:val="num" w:pos="3600"/>
+        </w:tabs>
+        <w:ind w:left="3600" w:hanging="360"/>
+      </w:pPr>
+      <w:rPr>
+        <w:rFonts w:ascii="Wingdings" w:hAnsi="Wingdings" w:hint="default"/>
+        <w:sz w:val="20"/>
+      </w:rPr>
+    </w:lvl>
+    <w:lvl w:ilvl="5" w:tentative="1">
+      <w:start w:val="1"/>
+      <w:numFmt w:val="bullet"/>
+      <w:lvlText w:val=""/>
+      <w:lvlJc w:val="left"/>
+      <w:pPr>
+        <w:tabs>
+          <w:tab w:val="num" w:pos="4320"/>
+        </w:tabs>
+        <w:ind w:left="4320" w:hanging="360"/>
+      </w:pPr>
+      <w:rPr>
+        <w:rFonts w:ascii="Wingdings" w:hAnsi="Wingdings" w:hint="default"/>
+        <w:sz w:val="20"/>
+      </w:rPr>
+    </w:lvl>
+    <w:lvl w:ilvl="6" w:tentative="1">
+      <w:start w:val="1"/>
+      <w:numFmt w:val="bullet"/>
+      <w:lvlText w:val=""/>
+      <w:lvlJc w:val="left"/>
+      <w:pPr>
+        <w:tabs>
+          <w:tab w:val="num" w:pos="5040"/>
+        </w:tabs>
+        <w:ind w:left="5040" w:hanging="360"/>
+      </w:pPr>
+      <w:rPr>
+        <w:rFonts w:ascii="Wingdings" w:hAnsi="Wingdings" w:hint="default"/>
+        <w:sz w:val="20"/>
+      </w:rPr>
+    </w:lvl>
+    <w:lvl w:ilvl="7" w:tentative="1">
+      <w:start w:val="1"/>
+      <w:numFmt w:val="bullet"/>
+      <w:lvlText w:val=""/>
+      <w:lvlJc w:val="left"/>
+      <w:pPr>
+        <w:tabs>
+          <w:tab w:val="num" w:pos="5760"/>
+        </w:tabs>
+        <w:ind w:left="5760" w:hanging="360"/>
+      </w:pPr>
+      <w:rPr>
+        <w:rFonts w:ascii="Wingdings" w:hAnsi="Wingdings" w:hint="default"/>
+        <w:sz w:val="20"/>
+      </w:rPr>
+    </w:lvl>
+    <w:lvl w:ilvl="8" w:tentative="1">
+      <w:start w:val="1"/>
+      <w:numFmt w:val="bullet"/>
+      <w:lvlText w:val=""/>
+      <w:lvlJc w:val="left"/>
+      <w:pPr>
+        <w:tabs>
+          <w:tab w:val="num" w:pos="6480"/>
+        </w:tabs>
+        <w:ind w:left="6480" w:hanging="360"/>
+      </w:pPr>
+      <w:rPr>
+        <w:rFonts w:ascii="Wingdings" w:hAnsi="Wingdings" w:hint="default"/>
+        <w:sz w:val="20"/>
+      </w:rPr>
+    </w:lvl>
+  </w:abstractNum>
+  <w:abstractNum w:abstractNumId="20" w15:restartNumberingAfterBreak="0">
     <w:nsid w:val="493F459D"/>
     <w:multiLevelType w:val="multilevel"/>
     <w:tmpl w:val="98EAE2CC"/>
@@ -4402,7 +7334,7 @@
       </w:pPr>
     </w:lvl>
   </w:abstractNum>
-  <w:abstractNum w:abstractNumId="16" w15:restartNumberingAfterBreak="0">
+  <w:abstractNum w:abstractNumId="21" w15:restartNumberingAfterBreak="0">
     <w:nsid w:val="4DDF3898"/>
     <w:multiLevelType w:val="multilevel"/>
     <w:tmpl w:val="9B7C8F58"/>
@@ -4515,7 +7447,128 @@
       </w:pPr>
     </w:lvl>
   </w:abstractNum>
-  <w:abstractNum w:abstractNumId="17" w15:restartNumberingAfterBreak="0">
+  <w:abstractNum w:abstractNumId="22" w15:restartNumberingAfterBreak="0">
+    <w:nsid w:val="52F548B2"/>
+    <w:multiLevelType w:val="multilevel"/>
+    <w:tmpl w:val="2D92B786"/>
+    <w:lvl w:ilvl="0">
+      <w:start w:val="1"/>
+      <w:numFmt w:val="decimal"/>
+      <w:lvlText w:val="%1."/>
+      <w:lvlJc w:val="left"/>
+      <w:pPr>
+        <w:tabs>
+          <w:tab w:val="num" w:pos="720"/>
+        </w:tabs>
+        <w:ind w:left="720" w:hanging="360"/>
+      </w:pPr>
+    </w:lvl>
+    <w:lvl w:ilvl="1">
+      <w:start w:val="1"/>
+      <w:numFmt w:val="bullet"/>
+      <w:lvlText w:val="o"/>
+      <w:lvlJc w:val="left"/>
+      <w:pPr>
+        <w:tabs>
+          <w:tab w:val="num" w:pos="1440"/>
+        </w:tabs>
+        <w:ind w:left="1440" w:hanging="360"/>
+      </w:pPr>
+      <w:rPr>
+        <w:rFonts w:ascii="Courier New" w:hAnsi="Courier New" w:hint="default"/>
+        <w:sz w:val="20"/>
+      </w:rPr>
+    </w:lvl>
+    <w:lvl w:ilvl="2">
+      <w:start w:val="1"/>
+      <w:numFmt w:val="bullet"/>
+      <w:lvlText w:val=""/>
+      <w:lvlJc w:val="left"/>
+      <w:pPr>
+        <w:tabs>
+          <w:tab w:val="num" w:pos="2160"/>
+        </w:tabs>
+        <w:ind w:left="2160" w:hanging="360"/>
+      </w:pPr>
+      <w:rPr>
+        <w:rFonts w:ascii="Wingdings" w:hAnsi="Wingdings" w:hint="default"/>
+        <w:sz w:val="20"/>
+      </w:rPr>
+    </w:lvl>
+    <w:lvl w:ilvl="3" w:tentative="1">
+      <w:start w:val="1"/>
+      <w:numFmt w:val="decimal"/>
+      <w:lvlText w:val="%4."/>
+      <w:lvlJc w:val="left"/>
+      <w:pPr>
+        <w:tabs>
+          <w:tab w:val="num" w:pos="2880"/>
+        </w:tabs>
+        <w:ind w:left="2880" w:hanging="360"/>
+      </w:pPr>
+    </w:lvl>
+    <w:lvl w:ilvl="4" w:tentative="1">
+      <w:start w:val="1"/>
+      <w:numFmt w:val="decimal"/>
+      <w:lvlText w:val="%5."/>
+      <w:lvlJc w:val="left"/>
+      <w:pPr>
+        <w:tabs>
+          <w:tab w:val="num" w:pos="3600"/>
+        </w:tabs>
+        <w:ind w:left="3600" w:hanging="360"/>
+      </w:pPr>
+    </w:lvl>
+    <w:lvl w:ilvl="5" w:tentative="1">
+      <w:start w:val="1"/>
+      <w:numFmt w:val="decimal"/>
+      <w:lvlText w:val="%6."/>
+      <w:lvlJc w:val="left"/>
+      <w:pPr>
+        <w:tabs>
+          <w:tab w:val="num" w:pos="4320"/>
+        </w:tabs>
+        <w:ind w:left="4320" w:hanging="360"/>
+      </w:pPr>
+    </w:lvl>
+    <w:lvl w:ilvl="6" w:tentative="1">
+      <w:start w:val="1"/>
+      <w:numFmt w:val="decimal"/>
+      <w:lvlText w:val="%7."/>
+      <w:lvlJc w:val="left"/>
+      <w:pPr>
+        <w:tabs>
+          <w:tab w:val="num" w:pos="5040"/>
+        </w:tabs>
+        <w:ind w:left="5040" w:hanging="360"/>
+      </w:pPr>
+    </w:lvl>
+    <w:lvl w:ilvl="7" w:tentative="1">
+      <w:start w:val="1"/>
+      <w:numFmt w:val="decimal"/>
+      <w:lvlText w:val="%8."/>
+      <w:lvlJc w:val="left"/>
+      <w:pPr>
+        <w:tabs>
+          <w:tab w:val="num" w:pos="5760"/>
+        </w:tabs>
+        <w:ind w:left="5760" w:hanging="360"/>
+      </w:pPr>
+    </w:lvl>
+    <w:lvl w:ilvl="8" w:tentative="1">
+      <w:start w:val="1"/>
+      <w:numFmt w:val="decimal"/>
+      <w:lvlText w:val="%9."/>
+      <w:lvlJc w:val="left"/>
+      <w:pPr>
+        <w:tabs>
+          <w:tab w:val="num" w:pos="6480"/>
+        </w:tabs>
+        <w:ind w:left="6480" w:hanging="360"/>
+      </w:pPr>
+    </w:lvl>
+  </w:abstractNum>
+  <w:abstractNum w:abstractNumId="23" w15:restartNumberingAfterBreak="0">
     <w:nsid w:val="541F6171"/>
     <w:multiLevelType w:val="multilevel"/>
     <w:tmpl w:val="06F2E36E"/>
@@ -4664,7 +7717,156 @@
       </w:rPr>
     </w:lvl>
   </w:abstractNum>
-  <w:abstractNum w:abstractNumId="18" w15:restartNumberingAfterBreak="0">
+  <w:abstractNum w:abstractNumId="24" w15:restartNumberingAfterBreak="0">
+    <w:nsid w:val="544C3385"/>
+    <w:multiLevelType w:val="multilevel"/>
+    <w:tmpl w:val="625CD3FC"/>
+    <w:lvl w:ilvl="0">
+      <w:start w:val="1"/>
+      <w:numFmt w:val="bullet"/>
+      <w:lvlText w:val=""/>
+      <w:lvlJc w:val="left"/>
+      <w:pPr>
+        <w:tabs>
+          <w:tab w:val="num" w:pos="720"/>
+        </w:tabs>
+        <w:ind w:left="720" w:hanging="360"/>
+      </w:pPr>
+      <w:rPr>
+        <w:rFonts w:ascii="Symbol" w:hAnsi="Symbol" w:hint="default"/>
+        <w:sz w:val="20"/>
+      </w:rPr>
+    </w:lvl>
+    <w:lvl w:ilvl="1" w:tentative="1">
+      <w:start w:val="1"/>
+      <w:numFmt w:val="bullet"/>
+      <w:lvlText w:val="o"/>
+      <w:lvlJc w:val="left"/>
+      <w:pPr>
+        <w:tabs>
+          <w:tab w:val="num" w:pos="1440"/>
+        </w:tabs>
+        <w:ind w:left="1440" w:hanging="360"/>
+      </w:pPr>
+      <w:rPr>
+        <w:rFonts w:ascii="Courier New" w:hAnsi="Courier New" w:hint="default"/>
+        <w:sz w:val="20"/>
+      </w:rPr>
+    </w:lvl>
+    <w:lvl w:ilvl="2" w:tentative="1">
+      <w:start w:val="1"/>
+      <w:numFmt w:val="bullet"/>
+      <w:lvlText w:val=""/>
+      <w:lvlJc w:val="left"/>
+      <w:pPr>
+        <w:tabs>
+          <w:tab w:val="num" w:pos="2160"/>
+        </w:tabs>
+        <w:ind w:left="2160" w:hanging="360"/>
+      </w:pPr>
+      <w:rPr>
+        <w:rFonts w:ascii="Wingdings" w:hAnsi="Wingdings" w:hint="default"/>
+        <w:sz w:val="20"/>
+      </w:rPr>
+    </w:lvl>
+    <w:lvl w:ilvl="3" w:tentative="1">
+      <w:start w:val="1"/>
+      <w:numFmt w:val="bullet"/>
+      <w:lvlText w:val=""/>
+      <w:lvlJc w:val="left"/>
+      <w:pPr>
+        <w:tabs>
+          <w:tab w:val="num" w:pos="2880"/>
+        </w:tabs>
+        <w:ind w:left="2880" w:hanging="360"/>
+      </w:pPr>
+      <w:rPr>
+        <w:rFonts w:ascii="Wingdings" w:hAnsi="Wingdings" w:hint="default"/>
+        <w:sz w:val="20"/>
+      </w:rPr>
+    </w:lvl>
+    <w:lvl w:ilvl="4" w:tentative="1">
+      <w:start w:val="1"/>
+      <w:numFmt w:val="bullet"/>
+      <w:lvlText w:val=""/>
+      <w:lvlJc w:val="left"/>
+      <w:pPr>
+        <w:tabs>
+          <w:tab w:val="num" w:pos="3600"/>
+        </w:tabs>
+        <w:ind w:left="3600" w:hanging="360"/>
+      </w:pPr>
+      <w:rPr>
+        <w:rFonts w:ascii="Wingdings" w:hAnsi="Wingdings" w:hint="default"/>
+        <w:sz w:val="20"/>
+      </w:rPr>
+    </w:lvl>
+    <w:lvl w:ilvl="5" w:tentative="1">
+      <w:start w:val="1"/>
+      <w:numFmt w:val="bullet"/>
+      <w:lvlText w:val=""/>
+      <w:lvlJc w:val="left"/>
+      <w:pPr>
+        <w:tabs>
+          <w:tab w:val="num" w:pos="4320"/>
+        </w:tabs>
+        <w:ind w:left="4320" w:hanging="360"/>
+      </w:pPr>
+      <w:rPr>
+        <w:rFonts w:ascii="Wingdings" w:hAnsi="Wingdings" w:hint="default"/>
+        <w:sz w:val="20"/>
+      </w:rPr>
+    </w:lvl>
+    <w:lvl w:ilvl="6" w:tentative="1">
+      <w:start w:val="1"/>
+      <w:numFmt w:val="bullet"/>
+      <w:lvlText w:val=""/>
+      <w:lvlJc w:val="left"/>
+      <w:pPr>
+        <w:tabs>
+          <w:tab w:val="num" w:pos="5040"/>
+        </w:tabs>
+        <w:ind w:left="5040" w:hanging="360"/>
+      </w:pPr>
+      <w:rPr>
+        <w:rFonts w:ascii="Wingdings" w:hAnsi="Wingdings" w:hint="default"/>
+        <w:sz w:val="20"/>
+      </w:rPr>
+    </w:lvl>
+    <w:lvl w:ilvl="7" w:tentative="1">
+      <w:start w:val="1"/>
+      <w:numFmt w:val="bullet"/>
+      <w:lvlText w:val=""/>
+      <w:lvlJc w:val="left"/>
+      <w:pPr>
+        <w:tabs>
+          <w:tab w:val="num" w:pos="5760"/>
+        </w:tabs>
+        <w:ind w:left="5760" w:hanging="360"/>
+      </w:pPr>
+      <w:rPr>
+        <w:rFonts w:ascii="Wingdings" w:hAnsi="Wingdings" w:hint="default"/>
+        <w:sz w:val="20"/>
+      </w:rPr>
+    </w:lvl>
+    <w:lvl w:ilvl="8" w:tentative="1">
+      <w:start w:val="1"/>
+      <w:numFmt w:val="bullet"/>
+      <w:lvlText w:val=""/>
+      <w:lvlJc w:val="left"/>
+      <w:pPr>
+        <w:tabs>
+          <w:tab w:val="num" w:pos="6480"/>
+        </w:tabs>
+        <w:ind w:left="6480" w:hanging="360"/>
+      </w:pPr>
+      <w:rPr>
+        <w:rFonts w:ascii="Wingdings" w:hAnsi="Wingdings" w:hint="default"/>
+        <w:sz w:val="20"/>
+      </w:rPr>
+    </w:lvl>
+  </w:abstractNum>
+  <w:abstractNum w:abstractNumId="25" w15:restartNumberingAfterBreak="0">
     <w:nsid w:val="5579433F"/>
     <w:multiLevelType w:val="multilevel"/>
     <w:tmpl w:val="02CA4526"/>
@@ -4781,7 +7983,269 @@
       </w:pPr>
     </w:lvl>
   </w:abstractNum>
-  <w:abstractNum w:abstractNumId="19" w15:restartNumberingAfterBreak="0">
+  <w:abstractNum w:abstractNumId="26" w15:restartNumberingAfterBreak="0">
+    <w:nsid w:val="5D3D4506"/>
+    <w:multiLevelType w:val="multilevel"/>
+    <w:tmpl w:val="8EE22104"/>
+    <w:lvl w:ilvl="0">
+      <w:start w:val="1"/>
+      <w:numFmt w:val="bullet"/>
+      <w:lvlText w:val=""/>
+      <w:lvlJc w:val="left"/>
+      <w:pPr>
+        <w:tabs>
+          <w:tab w:val="num" w:pos="720"/>
+        </w:tabs>
+        <w:ind w:left="720" w:hanging="360"/>
+      </w:pPr>
+      <w:rPr>
+        <w:rFonts w:ascii="Symbol" w:hAnsi="Symbol" w:hint="default"/>
+        <w:sz w:val="20"/>
+      </w:rPr>
+    </w:lvl>
+    <w:lvl w:ilvl="1" w:tentative="1">
+      <w:start w:val="1"/>
+      <w:numFmt w:val="bullet"/>
+      <w:lvlText w:val="o"/>
+      <w:lvlJc w:val="left"/>
+      <w:pPr>
+        <w:tabs>
+          <w:tab w:val="num" w:pos="1440"/>
+        </w:tabs>
+        <w:ind w:left="1440" w:hanging="360"/>
+      </w:pPr>
+      <w:rPr>
+        <w:rFonts w:ascii="Courier New" w:hAnsi="Courier New" w:hint="default"/>
+        <w:sz w:val="20"/>
+      </w:rPr>
+    </w:lvl>
+    <w:lvl w:ilvl="2" w:tentative="1">
+      <w:start w:val="1"/>
+      <w:numFmt w:val="bullet"/>
+      <w:lvlText w:val=""/>
+      <w:lvlJc w:val="left"/>
+      <w:pPr>
+        <w:tabs>
+          <w:tab w:val="num" w:pos="2160"/>
+        </w:tabs>
+        <w:ind w:left="2160" w:hanging="360"/>
+      </w:pPr>
+      <w:rPr>
+        <w:rFonts w:ascii="Wingdings" w:hAnsi="Wingdings" w:hint="default"/>
+        <w:sz w:val="20"/>
+      </w:rPr>
+    </w:lvl>
+    <w:lvl w:ilvl="3" w:tentative="1">
+      <w:start w:val="1"/>
+      <w:numFmt w:val="bullet"/>
+      <w:lvlText w:val=""/>
+      <w:lvlJc w:val="left"/>
+      <w:pPr>
+        <w:tabs>
+          <w:tab w:val="num" w:pos="2880"/>
+        </w:tabs>
+        <w:ind w:left="2880" w:hanging="360"/>
+      </w:pPr>
+      <w:rPr>
+        <w:rFonts w:ascii="Wingdings" w:hAnsi="Wingdings" w:hint="default"/>
+        <w:sz w:val="20"/>
+      </w:rPr>
+    </w:lvl>
+    <w:lvl w:ilvl="4" w:tentative="1">
+      <w:start w:val="1"/>
+      <w:numFmt w:val="bullet"/>
+      <w:lvlText w:val=""/>
+      <w:lvlJc w:val="left"/>
+      <w:pPr>
+        <w:tabs>
+          <w:tab w:val="num" w:pos="3600"/>
+        </w:tabs>
+        <w:ind w:left="3600" w:hanging="360"/>
+      </w:pPr>
+      <w:rPr>
+        <w:rFonts w:ascii="Wingdings" w:hAnsi="Wingdings" w:hint="default"/>
+        <w:sz w:val="20"/>
+      </w:rPr>
+    </w:lvl>
+    <w:lvl w:ilvl="5" w:tentative="1">
+      <w:start w:val="1"/>
+      <w:numFmt w:val="bullet"/>
+      <w:lvlText w:val=""/>
+      <w:lvlJc w:val="left"/>
+      <w:pPr>
+        <w:tabs>
+          <w:tab w:val="num" w:pos="4320"/>
+        </w:tabs>
+        <w:ind w:left="4320" w:hanging="360"/>
+      </w:pPr>
+      <w:rPr>
+        <w:rFonts w:ascii="Wingdings" w:hAnsi="Wingdings" w:hint="default"/>
+        <w:sz w:val="20"/>
+      </w:rPr>
+    </w:lvl>
+    <w:lvl w:ilvl="6" w:tentative="1">
+      <w:start w:val="1"/>
+      <w:numFmt w:val="bullet"/>
+      <w:lvlText w:val=""/>
+      <w:lvlJc w:val="left"/>
+      <w:pPr>
+        <w:tabs>
+          <w:tab w:val="num" w:pos="5040"/>
+        </w:tabs>
+        <w:ind w:left="5040" w:hanging="360"/>
+      </w:pPr>
+      <w:rPr>
+        <w:rFonts w:ascii="Wingdings" w:hAnsi="Wingdings" w:hint="default"/>
+        <w:sz w:val="20"/>
+      </w:rPr>
+    </w:lvl>
+    <w:lvl w:ilvl="7" w:tentative="1">
+      <w:start w:val="1"/>
+      <w:numFmt w:val="bullet"/>
+      <w:lvlText w:val=""/>
+      <w:lvlJc w:val="left"/>
+      <w:pPr>
+        <w:tabs>
+          <w:tab w:val="num" w:pos="5760"/>
+        </w:tabs>
+        <w:ind w:left="5760" w:hanging="360"/>
+      </w:pPr>
+      <w:rPr>
+        <w:rFonts w:ascii="Wingdings" w:hAnsi="Wingdings" w:hint="default"/>
+        <w:sz w:val="20"/>
+      </w:rPr>
+    </w:lvl>
+    <w:lvl w:ilvl="8" w:tentative="1">
+      <w:start w:val="1"/>
+      <w:numFmt w:val="bullet"/>
+      <w:lvlText w:val=""/>
+      <w:lvlJc w:val="left"/>
+      <w:pPr>
+        <w:tabs>
+          <w:tab w:val="num" w:pos="6480"/>
+        </w:tabs>
+        <w:ind w:left="6480" w:hanging="360"/>
+      </w:pPr>
+      <w:rPr>
+        <w:rFonts w:ascii="Wingdings" w:hAnsi="Wingdings" w:hint="default"/>
+        <w:sz w:val="20"/>
+      </w:rPr>
+    </w:lvl>
+  </w:abstractNum>
+  <w:abstractNum w:abstractNumId="27" w15:restartNumberingAfterBreak="0">
+    <w:nsid w:val="61ED0D34"/>
+    <w:multiLevelType w:val="multilevel"/>
+    <w:tmpl w:val="7480E56C"/>
+    <w:lvl w:ilvl="0">
+      <w:start w:val="1"/>
+      <w:numFmt w:val="decimal"/>
+      <w:lvlText w:val="%1."/>
+      <w:lvlJc w:val="left"/>
+      <w:pPr>
+        <w:tabs>
+          <w:tab w:val="num" w:pos="720"/>
+        </w:tabs>
+        <w:ind w:left="720" w:hanging="360"/>
+      </w:pPr>
+    </w:lvl>
+    <w:lvl w:ilvl="1" w:tentative="1">
+      <w:start w:val="1"/>
+      <w:numFmt w:val="decimal"/>
+      <w:lvlText w:val="%2."/>
+      <w:lvlJc w:val="left"/>
+      <w:pPr>
+        <w:tabs>
+          <w:tab w:val="num" w:pos="1440"/>
+        </w:tabs>
+        <w:ind w:left="1440" w:hanging="360"/>
+      </w:pPr>
+    </w:lvl>
+    <w:lvl w:ilvl="2" w:tentative="1">
+      <w:start w:val="1"/>
+      <w:numFmt w:val="decimal"/>
+      <w:lvlText w:val="%3."/>
+      <w:lvlJc w:val="left"/>
+      <w:pPr>
+        <w:tabs>
+          <w:tab w:val="num" w:pos="2160"/>
+        </w:tabs>
+        <w:ind w:left="2160" w:hanging="360"/>
+      </w:pPr>
+    </w:lvl>
+    <w:lvl w:ilvl="3" w:tentative="1">
+      <w:start w:val="1"/>
+      <w:numFmt w:val="decimal"/>
+      <w:lvlText w:val="%4."/>
+      <w:lvlJc w:val="left"/>
+      <w:pPr>
+        <w:tabs>
+          <w:tab w:val="num" w:pos="2880"/>
+        </w:tabs>
+        <w:ind w:left="2880" w:hanging="360"/>
+      </w:pPr>
+    </w:lvl>
+    <w:lvl w:ilvl="4" w:tentative="1">
+      <w:start w:val="1"/>
+      <w:numFmt w:val="decimal"/>
+      <w:lvlText w:val="%5."/>
+      <w:lvlJc w:val="left"/>
+      <w:pPr>
+        <w:tabs>
+          <w:tab w:val="num" w:pos="3600"/>
+        </w:tabs>
+        <w:ind w:left="3600" w:hanging="360"/>
+      </w:pPr>
+    </w:lvl>
+    <w:lvl w:ilvl="5" w:tentative="1">
+      <w:start w:val="1"/>
+      <w:numFmt w:val="decimal"/>
+      <w:lvlText w:val="%6."/>
+      <w:lvlJc w:val="left"/>
+      <w:pPr>
+        <w:tabs>
+          <w:tab w:val="num" w:pos="4320"/>
+        </w:tabs>
+        <w:ind w:left="4320" w:hanging="360"/>
+      </w:pPr>
+    </w:lvl>
+    <w:lvl w:ilvl="6" w:tentative="1">
+      <w:start w:val="1"/>
+      <w:numFmt w:val="decimal"/>
+      <w:lvlText w:val="%7."/>
+      <w:lvlJc w:val="left"/>
+      <w:pPr>
+        <w:tabs>
+          <w:tab w:val="num" w:pos="5040"/>
+        </w:tabs>
+        <w:ind w:left="5040" w:hanging="360"/>
+      </w:pPr>
+    </w:lvl>
+    <w:lvl w:ilvl="7" w:tentative="1">
+      <w:start w:val="1"/>
+      <w:numFmt w:val="decimal"/>
+      <w:lvlText w:val="%8."/>
+      <w:lvlJc w:val="left"/>
+      <w:pPr>
+        <w:tabs>
+          <w:tab w:val="num" w:pos="5760"/>
+        </w:tabs>
+        <w:ind w:left="5760" w:hanging="360"/>
+      </w:pPr>
+    </w:lvl>
+    <w:lvl w:ilvl="8" w:tentative="1">
+      <w:start w:val="1"/>
+      <w:numFmt w:val="decimal"/>
+      <w:lvlText w:val="%9."/>
+      <w:lvlJc w:val="left"/>
+      <w:pPr>
+        <w:tabs>
+          <w:tab w:val="num" w:pos="6480"/>
+        </w:tabs>
+        <w:ind w:left="6480" w:hanging="360"/>
+      </w:pPr>
+    </w:lvl>
+  </w:abstractNum>
+  <w:abstractNum w:abstractNumId="28" w15:restartNumberingAfterBreak="0">
     <w:nsid w:val="69F36A0A"/>
     <w:multiLevelType w:val="multilevel"/>
     <w:tmpl w:val="A09291DC"/>
@@ -4930,7 +8394,7 @@
       </w:rPr>
     </w:lvl>
   </w:abstractNum>
-  <w:abstractNum w:abstractNumId="20" w15:restartNumberingAfterBreak="0">
+  <w:abstractNum w:abstractNumId="29" w15:restartNumberingAfterBreak="0">
     <w:nsid w:val="70287E7D"/>
     <w:multiLevelType w:val="multilevel"/>
     <w:tmpl w:val="BF4409EA"/>
@@ -5079,7 +8543,7 @@
       </w:rPr>
     </w:lvl>
   </w:abstractNum>
-  <w:abstractNum w:abstractNumId="21" w15:restartNumberingAfterBreak="0">
+  <w:abstractNum w:abstractNumId="30" w15:restartNumberingAfterBreak="0">
     <w:nsid w:val="7FEA0603"/>
     <w:multiLevelType w:val="multilevel"/>
     <w:tmpl w:val="7F764A46"/>
@@ -5229,106 +8693,133 @@
     </w:lvl>
   </w:abstractNum>
   <w:num w:numId="1" w16cid:durableId="1937665344">
+    <w:abstractNumId w:val="6"/>
+  </w:num>
+  <w:num w:numId="2" w16cid:durableId="169298730">
+    <w:abstractNumId w:val="6"/>
+  </w:num>
+  <w:num w:numId="3" w16cid:durableId="158351169">
+    <w:abstractNumId w:val="6"/>
+  </w:num>
+  <w:num w:numId="4" w16cid:durableId="614098511">
+    <w:abstractNumId w:val="6"/>
+  </w:num>
+  <w:num w:numId="5" w16cid:durableId="2073459318">
+    <w:abstractNumId w:val="6"/>
+  </w:num>
+  <w:num w:numId="6" w16cid:durableId="692145765">
+    <w:abstractNumId w:val="6"/>
+  </w:num>
+  <w:num w:numId="7" w16cid:durableId="457996254">
+    <w:abstractNumId w:val="6"/>
+  </w:num>
+  <w:num w:numId="8" w16cid:durableId="965887129">
+    <w:abstractNumId w:val="6"/>
+  </w:num>
+  <w:num w:numId="9" w16cid:durableId="258946921">
+    <w:abstractNumId w:val="6"/>
+  </w:num>
+  <w:num w:numId="10" w16cid:durableId="349643010">
+    <w:abstractNumId w:val="6"/>
+  </w:num>
+  <w:num w:numId="11" w16cid:durableId="275914446">
+    <w:abstractNumId w:val="6"/>
+  </w:num>
+  <w:num w:numId="12" w16cid:durableId="1659768729">
+    <w:abstractNumId w:val="6"/>
+  </w:num>
+  <w:num w:numId="13" w16cid:durableId="52235846">
+    <w:abstractNumId w:val="6"/>
+  </w:num>
+  <w:num w:numId="14" w16cid:durableId="476411767">
+    <w:abstractNumId w:val="15"/>
+  </w:num>
+  <w:num w:numId="15" w16cid:durableId="413402045">
+    <w:abstractNumId w:val="20"/>
+  </w:num>
+  <w:num w:numId="16" w16cid:durableId="1810711295">
     <w:abstractNumId w:val="4"/>
   </w:num>
-  <w:num w:numId="2" w16cid:durableId="169298730">
-    <w:abstractNumId w:val="4"/>
+  <w:num w:numId="17" w16cid:durableId="445276106">
+    <w:abstractNumId w:val="28"/>
   </w:num>
-  <w:num w:numId="3" w16cid:durableId="158351169">
-    <w:abstractNumId w:val="4"/>
+  <w:num w:numId="18" w16cid:durableId="1757825299">
+    <w:abstractNumId w:val="5"/>
   </w:num>
-  <w:num w:numId="4" w16cid:durableId="614098511">
-    <w:abstractNumId w:val="4"/>
+  <w:num w:numId="19" w16cid:durableId="695541827">
+    <w:abstractNumId w:val="9"/>
   </w:num>
-  <w:num w:numId="5" w16cid:durableId="2073459318">
-    <w:abstractNumId w:val="4"/>
+  <w:num w:numId="20" w16cid:durableId="1482648574">
+    <w:abstractNumId w:val="23"/>
   </w:num>
-  <w:num w:numId="6" w16cid:durableId="692145765">
-    <w:abstractNumId w:val="4"/>
+  <w:num w:numId="21" w16cid:durableId="1226065654">
+    <w:abstractNumId w:val="16"/>
   </w:num>
-  <w:num w:numId="7" w16cid:durableId="457996254">
-    <w:abstractNumId w:val="4"/>
+  <w:num w:numId="22" w16cid:durableId="348603706">
+    <w:abstractNumId w:val="2"/>
   </w:num>
-  <w:num w:numId="8" w16cid:durableId="965887129">
-    <w:abstractNumId w:val="4"/>
+  <w:num w:numId="23" w16cid:durableId="1397437190">
+    <w:abstractNumId w:val="3"/>
   </w:num>
-  <w:num w:numId="9" w16cid:durableId="258946921">
-    <w:abstractNumId w:val="4"/>
+  <w:num w:numId="24" w16cid:durableId="633297770">
+    <w:abstractNumId w:val="8"/>
   </w:num>
-  <w:num w:numId="10" w16cid:durableId="349643010">
-    <w:abstractNumId w:val="4"/>
+  <w:num w:numId="25" w16cid:durableId="1239360385">
+    <w:abstractNumId w:val="21"/>
   </w:num>
-  <w:num w:numId="11" w16cid:durableId="275914446">
-    <w:abstractNumId w:val="4"/>
+  <w:num w:numId="26" w16cid:durableId="330957544">
+    <w:abstractNumId w:val="7"/>
   </w:num>
-  <w:num w:numId="12" w16cid:durableId="1659768729">
-    <w:abstractNumId w:val="4"/>
+  <w:num w:numId="27" w16cid:durableId="495190735">
+    <w:abstractNumId w:val="13"/>
   </w:num>
-  <w:num w:numId="13" w16cid:durableId="52235846">
-    <w:abstractNumId w:val="4"/>
+  <w:num w:numId="28" w16cid:durableId="2014651029">
+    <w:abstractNumId w:val="30"/>
   </w:num>
-  <w:num w:numId="14" w16cid:durableId="476411767">
+  <w:num w:numId="29" w16cid:durableId="1790196414">
+    <w:abstractNumId w:val="29"/>
+  </w:num>
+  <w:num w:numId="30" w16cid:durableId="1877038977">
+    <w:abstractNumId w:val="18"/>
+  </w:num>
+  <w:num w:numId="31" w16cid:durableId="1326975571">
     <w:abstractNumId w:val="12"/>
   </w:num>
-  <w:num w:numId="15" w16cid:durableId="413402045">
-    <w:abstractNumId w:val="15"/>
+  <w:num w:numId="32" w16cid:durableId="905258238">
+    <w:abstractNumId w:val="14"/>
   </w:num>
-  <w:num w:numId="16" w16cid:durableId="1810711295">
-    <w:abstractNumId w:val="2"/>
+  <w:num w:numId="33" w16cid:durableId="374889055">
+    <w:abstractNumId w:val="25"/>
   </w:num>
-  <w:num w:numId="17" w16cid:durableId="445276106">
-    <w:abstractNumId w:val="19"/>
+  <w:num w:numId="34" w16cid:durableId="797722864">
+    <w:abstractNumId w:val="11"/>
   </w:num>
-  <w:num w:numId="18" w16cid:durableId="1757825299">
-    <w:abstractNumId w:val="3"/>
+  <w:num w:numId="35" w16cid:durableId="1635674274">
+    <w:abstractNumId w:val="1"/>
   </w:num>
-  <w:num w:numId="19" w16cid:durableId="695541827">
-    <w:abstractNumId w:val="7"/>
+  <w:num w:numId="36" w16cid:durableId="140276513">
+    <w:abstractNumId w:val="22"/>
   </w:num>
-  <w:num w:numId="20" w16cid:durableId="1482648574">
+  <w:num w:numId="37" w16cid:durableId="1595018424">
+    <w:abstractNumId w:val="0"/>
+  </w:num>
+  <w:num w:numId="38" w16cid:durableId="1963463719">
+    <w:abstractNumId w:val="27"/>
+  </w:num>
+  <w:num w:numId="39" w16cid:durableId="124933073">
+    <w:abstractNumId w:val="24"/>
+  </w:num>
+  <w:num w:numId="40" w16cid:durableId="1449160979">
     <w:abstractNumId w:val="17"/>
   </w:num>
-  <w:num w:numId="21" w16cid:durableId="1226065654">
-    <w:abstractNumId w:val="13"/>
-  </w:num>
-  <w:num w:numId="22" w16cid:durableId="348603706">
-    <w:abstractNumId w:val="0"/>
-  </w:num>
-  <w:num w:numId="23" w16cid:durableId="1397437190">
-    <w:abstractNumId w:val="1"/>
-  </w:num>
-  <w:num w:numId="24" w16cid:durableId="633297770">
-    <w:abstractNumId w:val="6"/>
-  </w:num>
-  <w:num w:numId="25" w16cid:durableId="1239360385">
-    <w:abstractNumId w:val="16"/>
-  </w:num>
-  <w:num w:numId="26" w16cid:durableId="330957544">
-    <w:abstractNumId w:val="5"/>
-  </w:num>
-  <w:num w:numId="27" w16cid:durableId="495190735">
+  <w:num w:numId="41" w16cid:durableId="1837302860">
     <w:abstractNumId w:val="10"/>
   </w:num>
-  <w:num w:numId="28" w16cid:durableId="2014651029">
-    <w:abstractNumId w:val="21"/>
+  <w:num w:numId="42" w16cid:durableId="1832914417">
+    <w:abstractNumId w:val="26"/>
   </w:num>
-  <w:num w:numId="29" w16cid:durableId="1790196414">
-    <w:abstractNumId w:val="20"/>
-  </w:num>
-  <w:num w:numId="30" w16cid:durableId="1877038977">
-    <w:abstractNumId w:val="14"/>
-  </w:num>
-  <w:num w:numId="31" w16cid:durableId="1326975571">
-    <w:abstractNumId w:val="9"/>
-  </w:num>
-  <w:num w:numId="32" w16cid:durableId="905258238">
-    <w:abstractNumId w:val="11"/>
-  </w:num>
-  <w:num w:numId="33" w16cid:durableId="374889055">
-    <w:abstractNumId w:val="18"/>
-  </w:num>
-  <w:num w:numId="34" w16cid:durableId="797722864">
-    <w:abstractNumId w:val="8"/>
+  <w:num w:numId="43" w16cid:durableId="737244839">
+    <w:abstractNumId w:val="19"/>
   </w:num>
 </w:numbering>
 </file>
@@ -6034,6 +9525,59 @@
       <w14:ligatures w14:val="none"/>
     </w:rPr>
   </w:style>
+  <w:style w:type="table" w:styleId="TableGrid">
+    <w:name w:val="Table Grid"/>
+    <w:basedOn w:val="TableNormal"/>
+    <w:uiPriority w:val="39"/>
+    <w:rsid w:val="00433E67"/>
+    <w:pPr>
+      <w:spacing w:after="0" w:line="240" w:lineRule="auto"/>
+    </w:pPr>
+    <w:tblPr>
+      <w:tblBorders>
+        <w:top w:val="single" w:sz="4" w:space="0" w:color="auto"/>
+        <w:left w:val="single" w:sz="4" w:space="0" w:color="auto"/>
+        <w:bottom w:val="single" w:sz="4" w:space="0" w:color="auto"/>
+        <w:right w:val="single" w:sz="4" w:space="0" w:color="auto"/>
+        <w:insideH w:val="single" w:sz="4" w:space="0" w:color="auto"/>
+        <w:insideV w:val="single" w:sz="4" w:space="0" w:color="auto"/>
+      </w:tblBorders>
+    </w:tblPr>
+  </w:style>
+  <w:style w:type="character" w:styleId="Hyperlink">
+    <w:name w:val="Hyperlink"/>
+    <w:basedOn w:val="DefaultParagraphFont"/>
+    <w:uiPriority w:val="99"/>
+    <w:unhideWhenUsed/>
+    <w:rsid w:val="007B52F6"/>
+    <w:rPr>
+      <w:color w:val="0563C1" w:themeColor="hyperlink"/>
+      <w:u w:val="single"/>
+    </w:rPr>
+  </w:style>
+  <w:style w:type="character" w:styleId="UnresolvedMention">
+    <w:name w:val="Unresolved Mention"/>
+    <w:basedOn w:val="DefaultParagraphFont"/>
+    <w:uiPriority w:val="99"/>
+    <w:semiHidden/>
+    <w:unhideWhenUsed/>
+    <w:rsid w:val="007B52F6"/>
+    <w:rPr>
+      <w:color w:val="605E5C"/>
+      <w:shd w:val="clear" w:color="auto" w:fill="E1DFDD"/>
+    </w:rPr>
+  </w:style>
+  <w:style w:type="paragraph" w:styleId="ListParagraph">
+    <w:name w:val="List Paragraph"/>
+    <w:basedOn w:val="Normal"/>
+    <w:uiPriority w:val="34"/>
+    <w:qFormat/>
+    <w:rsid w:val="008A666E"/>
+    <w:pPr>
+      <w:ind w:left="720"/>
+      <w:contextualSpacing/>
+    </w:pPr>
+  </w:style>
 </w:styles>
 </file>
 

</xml_diff>